<commit_message>
update installation instruction for onprem
</commit_message>
<xml_diff>
--- a/PiwikPRO.SharePoint.PowerShell/PIWIK PRO SHAREPOINT ANALYTICS – INSTALLATION - SharePoint Server.docx
+++ b/PiwikPRO.SharePoint.PowerShell/PIWIK PRO SHAREPOINT ANALYTICS – INSTALLATION - SharePoint Server.docx
@@ -1,6 +1,6 @@
 
 <file path=word/document.xml><?xml version="1.0" encoding="utf-8"?>
-<w:document xmlns:wpc="http://schemas.microsoft.com/office/word/2010/wordprocessingCanvas" xmlns:cx="http://schemas.microsoft.com/office/drawing/2014/chartex" xmlns:cx1="http://schemas.microsoft.com/office/drawing/2015/9/8/chartex" xmlns:cx2="http://schemas.microsoft.com/office/drawing/2015/10/21/chartex" xmlns:cx3="http://schemas.microsoft.com/office/drawing/2016/5/9/chartex" xmlns:cx4="http://schemas.microsoft.com/office/drawing/2016/5/10/chartex" xmlns:cx5="http://schemas.microsoft.com/office/drawing/2016/5/11/chartex" xmlns:cx6="http://schemas.microsoft.com/office/drawing/2016/5/12/chartex" xmlns:cx7="http://schemas.microsoft.com/office/drawing/2016/5/13/chartex" xmlns:cx8="http://schemas.microsoft.com/office/drawing/2016/5/14/chartex" xmlns:mc="http://schemas.openxmlformats.org/markup-compatibility/2006" xmlns:aink="http://schemas.microsoft.com/office/drawing/2016/ink" xmlns:am3d="http://schemas.microsoft.com/office/drawing/2017/model3d" xmlns:o="urn:schemas-microsoft-com:office:office" xmlns:r="http://schemas.openxmlformats.org/officeDocument/2006/relationships" xmlns:m="http://schemas.openxmlformats.org/officeDocument/2006/math" xmlns:v="urn:schemas-microsoft-com:vml" xmlns:wp14="http://schemas.microsoft.com/office/word/2010/wordprocessingDrawing" xmlns:wp="http://schemas.openxmlformats.org/drawingml/2006/wordprocessingDrawing" xmlns:w10="urn:schemas-microsoft-com:office:word" xmlns:w="http://schemas.openxmlformats.org/wordprocessingml/2006/main" xmlns:w14="http://schemas.microsoft.com/office/word/2010/wordml" xmlns:w15="http://schemas.microsoft.com/office/word/2012/wordml" xmlns:w16cex="http://schemas.microsoft.com/office/word/2018/wordml/cex" xmlns:w16cid="http://schemas.microsoft.com/office/word/2016/wordml/cid" xmlns:w16="http://schemas.microsoft.com/office/word/2018/wordml" xmlns:w16se="http://schemas.microsoft.com/office/word/2015/wordml/symex" xmlns:wpg="http://schemas.microsoft.com/office/word/2010/wordprocessingGroup" xmlns:wpi="http://schemas.microsoft.com/office/word/2010/wordprocessingInk" xmlns:wne="http://schemas.microsoft.com/office/word/2006/wordml" xmlns:wps="http://schemas.microsoft.com/office/word/2010/wordprocessingShape" mc:Ignorable="w14 w15 w16se w16cid w16 w16cex wp14">
+<w:document xmlns:wpc="http://schemas.microsoft.com/office/word/2010/wordprocessingCanvas" xmlns:cx="http://schemas.microsoft.com/office/drawing/2014/chartex" xmlns:cx1="http://schemas.microsoft.com/office/drawing/2015/9/8/chartex" xmlns:cx2="http://schemas.microsoft.com/office/drawing/2015/10/21/chartex" xmlns:cx3="http://schemas.microsoft.com/office/drawing/2016/5/9/chartex" xmlns:cx4="http://schemas.microsoft.com/office/drawing/2016/5/10/chartex" xmlns:cx5="http://schemas.microsoft.com/office/drawing/2016/5/11/chartex" xmlns:cx6="http://schemas.microsoft.com/office/drawing/2016/5/12/chartex" xmlns:cx7="http://schemas.microsoft.com/office/drawing/2016/5/13/chartex" xmlns:cx8="http://schemas.microsoft.com/office/drawing/2016/5/14/chartex" xmlns:mc="http://schemas.openxmlformats.org/markup-compatibility/2006" xmlns:aink="http://schemas.microsoft.com/office/drawing/2016/ink" xmlns:am3d="http://schemas.microsoft.com/office/drawing/2017/model3d" xmlns:o="urn:schemas-microsoft-com:office:office" xmlns:r="http://schemas.openxmlformats.org/officeDocument/2006/relationships" xmlns:m="http://schemas.openxmlformats.org/officeDocument/2006/math" xmlns:v="urn:schemas-microsoft-com:vml" xmlns:wp14="http://schemas.microsoft.com/office/word/2010/wordprocessingDrawing" xmlns:wp="http://schemas.openxmlformats.org/drawingml/2006/wordprocessingDrawing" xmlns:w10="urn:schemas-microsoft-com:office:word" xmlns:w="http://schemas.openxmlformats.org/wordprocessingml/2006/main" xmlns:w14="http://schemas.microsoft.com/office/word/2010/wordml" xmlns:w15="http://schemas.microsoft.com/office/word/2012/wordml" xmlns:w16cid="http://schemas.microsoft.com/office/word/2016/wordml/cid" xmlns:w16se="http://schemas.microsoft.com/office/word/2015/wordml/symex" xmlns:wpg="http://schemas.microsoft.com/office/word/2010/wordprocessingGroup" xmlns:wpi="http://schemas.microsoft.com/office/word/2010/wordprocessingInk" xmlns:wne="http://schemas.microsoft.com/office/word/2006/wordml" xmlns:wps="http://schemas.microsoft.com/office/word/2010/wordprocessingShape" mc:Ignorable="w14 w15 w16se w16cid wp14">
   <w:body>
     <w:p>
       <w:pPr>
@@ -201,7 +201,7 @@
           <w:sz w:val="36"/>
           <w:szCs w:val="36"/>
         </w:rPr>
-        <w:t>1</w:t>
+        <w:t>2</w:t>
       </w:r>
     </w:p>
     <w:p>
@@ -1292,6 +1292,14 @@
                     <w:szCs w:val="20"/>
                   </w:rPr>
                 </w:pPr>
+                <w:r>
+                  <w:rPr>
+                    <w:rFonts w:cstheme="minorHAnsi"/>
+                    <w:sz w:val="20"/>
+                    <w:szCs w:val="20"/>
+                  </w:rPr>
+                  <w:t>8.02.2021</w:t>
+                </w:r>
               </w:p>
             </w:tc>
             <w:tc>
@@ -1315,6 +1323,14 @@
                     <w:szCs w:val="20"/>
                   </w:rPr>
                 </w:pPr>
+                <w:r>
+                  <w:rPr>
+                    <w:rFonts w:cstheme="minorHAnsi"/>
+                    <w:sz w:val="20"/>
+                    <w:szCs w:val="20"/>
+                  </w:rPr>
+                  <w:t>3.0.2</w:t>
+                </w:r>
               </w:p>
             </w:tc>
             <w:tc>
@@ -1361,6 +1377,14 @@
                     <w:szCs w:val="20"/>
                   </w:rPr>
                 </w:pPr>
+                <w:r>
+                  <w:rPr>
+                    <w:rFonts w:cstheme="minorHAnsi"/>
+                    <w:sz w:val="20"/>
+                    <w:szCs w:val="20"/>
+                  </w:rPr>
+                  <w:t>New function – activate tracker on old sites + variables</w:t>
+                </w:r>
               </w:p>
             </w:tc>
           </w:tr>
@@ -1455,6 +1479,8 @@
                     <w:szCs w:val="20"/>
                   </w:rPr>
                 </w:pPr>
+                <w:bookmarkStart w:id="0" w:name="_GoBack"/>
+                <w:bookmarkEnd w:id="0"/>
               </w:p>
             </w:tc>
           </w:tr>
@@ -1790,11 +1816,11 @@
             <w:lastRenderedPageBreak/>
             <w:t xml:space="preserve"> </w:t>
           </w:r>
-          <w:bookmarkStart w:id="0" w:name="_Toc55909831"/>
+          <w:bookmarkStart w:id="1" w:name="_Toc55909831"/>
           <w:r>
             <w:t>Introduction</w:t>
           </w:r>
-          <w:bookmarkEnd w:id="0"/>
+          <w:bookmarkEnd w:id="1"/>
         </w:p>
         <w:p>
           <w:pPr>
@@ -1807,11 +1833,11 @@
             <w:pStyle w:val="Heading2"/>
             <w:jc w:val="both"/>
           </w:pPr>
-          <w:bookmarkStart w:id="1" w:name="_Toc55909832"/>
+          <w:bookmarkStart w:id="2" w:name="_Toc55909832"/>
           <w:r>
             <w:t>Purpose of this document</w:t>
           </w:r>
-          <w:bookmarkEnd w:id="1"/>
+          <w:bookmarkEnd w:id="2"/>
         </w:p>
         <w:p>
           <w:pPr>
@@ -1821,9 +1847,17 @@
           <w:r>
             <w:t xml:space="preserve">The document </w:t>
           </w:r>
-          <w:bookmarkStart w:id="2" w:name="_Hlk25221347"/>
-          <w:r>
-            <w:t xml:space="preserve">describes how to install Piwik PRO resources in </w:t>
+          <w:bookmarkStart w:id="3" w:name="_Hlk25221347"/>
+          <w:r>
+            <w:t xml:space="preserve">describes how to install </w:t>
+          </w:r>
+          <w:proofErr w:type="spellStart"/>
+          <w:r>
+            <w:t>Piwik</w:t>
+          </w:r>
+          <w:proofErr w:type="spellEnd"/>
+          <w:r>
+            <w:t xml:space="preserve"> PRO resources in </w:t>
           </w:r>
           <w:r>
             <w:t>SharePoint Server</w:t>
@@ -1843,11 +1877,11 @@
             <w:pStyle w:val="Heading2"/>
             <w:jc w:val="both"/>
           </w:pPr>
-          <w:bookmarkStart w:id="3" w:name="_Toc55909833"/>
+          <w:bookmarkStart w:id="4" w:name="_Toc55909833"/>
           <w:r>
             <w:t>Prerequisites</w:t>
           </w:r>
-          <w:bookmarkEnd w:id="3"/>
+          <w:bookmarkEnd w:id="4"/>
         </w:p>
         <w:p>
           <w:pPr>
@@ -1872,7 +1906,7 @@
             <w:t>RDP access to SharePoint Server and SharePoint Farm Admin account.</w:t>
           </w:r>
         </w:p>
-        <w:bookmarkEnd w:id="2"/>
+        <w:bookmarkEnd w:id="3"/>
         <w:p>
           <w:pPr>
             <w:ind w:firstLine="0"/>
@@ -1965,14 +1999,22 @@
             <w:ind w:left="284" w:hanging="568"/>
             <w:jc w:val="both"/>
           </w:pPr>
-          <w:bookmarkStart w:id="4" w:name="_Toc55909834"/>
-          <w:r>
-            <w:t>Install Piwik PRO components in SharePoint</w:t>
+          <w:bookmarkStart w:id="5" w:name="_Toc55909834"/>
+          <w:r>
+            <w:t xml:space="preserve">Install </w:t>
+          </w:r>
+          <w:proofErr w:type="spellStart"/>
+          <w:r>
+            <w:t>Piwik</w:t>
+          </w:r>
+          <w:proofErr w:type="spellEnd"/>
+          <w:r>
+            <w:t xml:space="preserve"> PRO components in SharePoint</w:t>
           </w:r>
           <w:r>
             <w:t xml:space="preserve"> Server</w:t>
           </w:r>
-          <w:bookmarkEnd w:id="4"/>
+          <w:bookmarkEnd w:id="5"/>
         </w:p>
         <w:p>
           <w:pPr>
@@ -1982,7 +2024,7 @@
               <w:lang w:eastAsia="en-GB"/>
             </w:rPr>
           </w:pPr>
-          <w:bookmarkStart w:id="5" w:name="_Toc55909835"/>
+          <w:bookmarkStart w:id="6" w:name="_Toc55909835"/>
           <w:r>
             <w:rPr>
               <w:rFonts w:eastAsia="Times New Roman"/>
@@ -2004,7 +2046,7 @@
             </w:rPr>
             <w:t>components</w:t>
           </w:r>
-          <w:bookmarkEnd w:id="5"/>
+          <w:bookmarkEnd w:id="6"/>
         </w:p>
         <w:p>
           <w:pPr>
@@ -2039,6 +2081,694 @@
             <w:t xml:space="preserve"> installation directory.</w:t>
           </w:r>
         </w:p>
+        <w:p>
+          <w:pPr>
+            <w:pStyle w:val="ListParagraph"/>
+            <w:numPr>
+              <w:ilvl w:val="0"/>
+              <w:numId w:val="19"/>
+            </w:numPr>
+          </w:pPr>
+          <w:r>
+            <w:t xml:space="preserve">Open script </w:t>
+          </w:r>
+          <w:r>
+            <w:rPr>
+              <w:b/>
+              <w:bCs/>
+            </w:rPr>
+            <w:t>Provision-ToSharepoint.ps1</w:t>
+          </w:r>
+          <w:r>
+            <w:t xml:space="preserve"> in any text editor like notepad</w:t>
+          </w:r>
+        </w:p>
+        <w:p>
+          <w:r>
+            <w:rPr>
+              <w:noProof/>
+            </w:rPr>
+            <w:drawing>
+              <wp:inline distT="0" distB="0" distL="0" distR="0" wp14:anchorId="127F0C4B" wp14:editId="608FB529">
+                <wp:extent cx="5753100" cy="1228725"/>
+                <wp:effectExtent l="0" t="0" r="0" b="9525"/>
+                <wp:docPr id="2" name="Picture 2"/>
+                <wp:cNvGraphicFramePr>
+                  <a:graphicFrameLocks xmlns:a="http://schemas.openxmlformats.org/drawingml/2006/main" noChangeAspect="1"/>
+                </wp:cNvGraphicFramePr>
+                <a:graphic xmlns:a="http://schemas.openxmlformats.org/drawingml/2006/main">
+                  <a:graphicData uri="http://schemas.openxmlformats.org/drawingml/2006/picture">
+                    <pic:pic xmlns:pic="http://schemas.openxmlformats.org/drawingml/2006/picture">
+                      <pic:nvPicPr>
+                        <pic:cNvPr id="0" name="Picture 1"/>
+                        <pic:cNvPicPr>
+                          <a:picLocks noChangeAspect="1" noChangeArrowheads="1"/>
+                        </pic:cNvPicPr>
+                      </pic:nvPicPr>
+                      <pic:blipFill>
+                        <a:blip r:embed="rId9">
+                          <a:extLst>
+                            <a:ext uri="{28A0092B-C50C-407E-A947-70E740481C1C}">
+                              <a14:useLocalDpi xmlns:a14="http://schemas.microsoft.com/office/drawing/2010/main" val="0"/>
+                            </a:ext>
+                          </a:extLst>
+                        </a:blip>
+                        <a:srcRect/>
+                        <a:stretch>
+                          <a:fillRect/>
+                        </a:stretch>
+                      </pic:blipFill>
+                      <pic:spPr bwMode="auto">
+                        <a:xfrm>
+                          <a:off x="0" y="0"/>
+                          <a:ext cx="5753100" cy="1228725"/>
+                        </a:xfrm>
+                        <a:prstGeom prst="rect">
+                          <a:avLst/>
+                        </a:prstGeom>
+                        <a:noFill/>
+                        <a:ln>
+                          <a:noFill/>
+                        </a:ln>
+                      </pic:spPr>
+                    </pic:pic>
+                  </a:graphicData>
+                </a:graphic>
+              </wp:inline>
+            </w:drawing>
+          </w:r>
+        </w:p>
+        <w:p>
+          <w:r>
+            <w:t>And s</w:t>
+          </w:r>
+          <w:r>
+            <w:t>et the variables</w:t>
+          </w:r>
+          <w:r>
+            <w:t xml:space="preserve"> above. Description of the variables:</w:t>
+          </w:r>
+        </w:p>
+        <w:p>
+          <w:pPr>
+            <w:ind w:firstLine="0"/>
+            <w:rPr>
+              <w:rFonts w:ascii="Segoe UI" w:hAnsi="Segoe UI" w:cs="Segoe UI"/>
+              <w:color w:val="172B4D"/>
+              <w:spacing w:val="-1"/>
+              <w:sz w:val="21"/>
+              <w:szCs w:val="21"/>
+              <w:shd w:val="clear" w:color="auto" w:fill="FFFFFF"/>
+            </w:rPr>
+          </w:pPr>
+          <w:r>
+            <w:rPr>
+              <w:rFonts w:ascii="Segoe UI" w:hAnsi="Segoe UI" w:cs="Segoe UI"/>
+              <w:color w:val="172B4D"/>
+              <w:spacing w:val="-1"/>
+              <w:sz w:val="21"/>
+              <w:szCs w:val="21"/>
+              <w:shd w:val="clear" w:color="auto" w:fill="FFFFFF"/>
+            </w:rPr>
+            <w:t>$</w:t>
+          </w:r>
+          <w:proofErr w:type="spellStart"/>
+          <w:r>
+            <w:rPr>
+              <w:rFonts w:ascii="Segoe UI" w:hAnsi="Segoe UI" w:cs="Segoe UI"/>
+              <w:color w:val="172B4D"/>
+              <w:spacing w:val="-1"/>
+              <w:sz w:val="21"/>
+              <w:szCs w:val="21"/>
+              <w:shd w:val="clear" w:color="auto" w:fill="FFFFFF"/>
+            </w:rPr>
+            <w:t>sharepointAdminLogin</w:t>
+          </w:r>
+          <w:proofErr w:type="spellEnd"/>
+          <w:r>
+            <w:rPr>
+              <w:rFonts w:ascii="Segoe UI" w:hAnsi="Segoe UI" w:cs="Segoe UI"/>
+              <w:color w:val="172B4D"/>
+              <w:spacing w:val="-1"/>
+              <w:sz w:val="21"/>
+              <w:szCs w:val="21"/>
+              <w:shd w:val="clear" w:color="auto" w:fill="FFFFFF"/>
+            </w:rPr>
+            <w:t xml:space="preserve"> - farm admin with format: domain\</w:t>
+          </w:r>
+          <w:proofErr w:type="spellStart"/>
+          <w:r>
+            <w:rPr>
+              <w:rFonts w:ascii="Segoe UI" w:hAnsi="Segoe UI" w:cs="Segoe UI"/>
+              <w:color w:val="172B4D"/>
+              <w:spacing w:val="-1"/>
+              <w:sz w:val="21"/>
+              <w:szCs w:val="21"/>
+              <w:shd w:val="clear" w:color="auto" w:fill="FFFFFF"/>
+            </w:rPr>
+            <w:t>userid</w:t>
+          </w:r>
+          <w:proofErr w:type="spellEnd"/>
+          <w:r>
+            <w:rPr>
+              <w:rFonts w:ascii="Segoe UI" w:hAnsi="Segoe UI" w:cs="Segoe UI"/>
+              <w:color w:val="172B4D"/>
+              <w:spacing w:val="-1"/>
+              <w:sz w:val="21"/>
+              <w:szCs w:val="21"/>
+            </w:rPr>
+            <w:br/>
+          </w:r>
+          <w:r>
+            <w:rPr>
+              <w:rFonts w:ascii="Segoe UI" w:hAnsi="Segoe UI" w:cs="Segoe UI"/>
+              <w:color w:val="172B4D"/>
+              <w:spacing w:val="-1"/>
+              <w:sz w:val="21"/>
+              <w:szCs w:val="21"/>
+              <w:shd w:val="clear" w:color="auto" w:fill="FFFFFF"/>
+            </w:rPr>
+            <w:t>$</w:t>
+          </w:r>
+          <w:proofErr w:type="spellStart"/>
+          <w:r>
+            <w:rPr>
+              <w:rFonts w:ascii="Segoe UI" w:hAnsi="Segoe UI" w:cs="Segoe UI"/>
+              <w:color w:val="172B4D"/>
+              <w:spacing w:val="-1"/>
+              <w:sz w:val="21"/>
+              <w:szCs w:val="21"/>
+              <w:shd w:val="clear" w:color="auto" w:fill="FFFFFF"/>
+            </w:rPr>
+            <w:t>clientIdValue</w:t>
+          </w:r>
+          <w:proofErr w:type="spellEnd"/>
+          <w:r>
+            <w:rPr>
+              <w:rFonts w:ascii="Segoe UI" w:hAnsi="Segoe UI" w:cs="Segoe UI"/>
+              <w:color w:val="172B4D"/>
+              <w:spacing w:val="-1"/>
+              <w:sz w:val="21"/>
+              <w:szCs w:val="21"/>
+              <w:shd w:val="clear" w:color="auto" w:fill="FFFFFF"/>
+            </w:rPr>
+            <w:t xml:space="preserve"> - it is client id from </w:t>
+          </w:r>
+          <w:proofErr w:type="spellStart"/>
+          <w:r>
+            <w:rPr>
+              <w:rFonts w:ascii="Segoe UI" w:hAnsi="Segoe UI" w:cs="Segoe UI"/>
+              <w:color w:val="172B4D"/>
+              <w:spacing w:val="-1"/>
+              <w:sz w:val="21"/>
+              <w:szCs w:val="21"/>
+              <w:shd w:val="clear" w:color="auto" w:fill="FFFFFF"/>
+            </w:rPr>
+            <w:t>Piwik</w:t>
+          </w:r>
+          <w:proofErr w:type="spellEnd"/>
+          <w:r>
+            <w:rPr>
+              <w:rFonts w:ascii="Segoe UI" w:hAnsi="Segoe UI" w:cs="Segoe UI"/>
+              <w:color w:val="172B4D"/>
+              <w:spacing w:val="-1"/>
+              <w:sz w:val="21"/>
+              <w:szCs w:val="21"/>
+              <w:shd w:val="clear" w:color="auto" w:fill="FFFFFF"/>
+            </w:rPr>
+            <w:t xml:space="preserve"> PRO</w:t>
+          </w:r>
+          <w:r>
+            <w:rPr>
+              <w:rFonts w:ascii="Segoe UI" w:hAnsi="Segoe UI" w:cs="Segoe UI"/>
+              <w:color w:val="172B4D"/>
+              <w:spacing w:val="-1"/>
+              <w:sz w:val="21"/>
+              <w:szCs w:val="21"/>
+            </w:rPr>
+            <w:br/>
+          </w:r>
+          <w:r>
+            <w:rPr>
+              <w:rFonts w:ascii="Segoe UI" w:hAnsi="Segoe UI" w:cs="Segoe UI"/>
+              <w:color w:val="172B4D"/>
+              <w:spacing w:val="-1"/>
+              <w:sz w:val="21"/>
+              <w:szCs w:val="21"/>
+              <w:shd w:val="clear" w:color="auto" w:fill="FFFFFF"/>
+            </w:rPr>
+            <w:t>$</w:t>
+          </w:r>
+          <w:proofErr w:type="spellStart"/>
+          <w:r>
+            <w:rPr>
+              <w:rFonts w:ascii="Segoe UI" w:hAnsi="Segoe UI" w:cs="Segoe UI"/>
+              <w:color w:val="172B4D"/>
+              <w:spacing w:val="-1"/>
+              <w:sz w:val="21"/>
+              <w:szCs w:val="21"/>
+              <w:shd w:val="clear" w:color="auto" w:fill="FFFFFF"/>
+            </w:rPr>
+            <w:t>clientSecretValue</w:t>
+          </w:r>
+          <w:proofErr w:type="spellEnd"/>
+          <w:r>
+            <w:rPr>
+              <w:rFonts w:ascii="Segoe UI" w:hAnsi="Segoe UI" w:cs="Segoe UI"/>
+              <w:color w:val="172B4D"/>
+              <w:spacing w:val="-1"/>
+              <w:sz w:val="21"/>
+              <w:szCs w:val="21"/>
+              <w:shd w:val="clear" w:color="auto" w:fill="FFFFFF"/>
+            </w:rPr>
+            <w:t xml:space="preserve"> - it is client secret code from </w:t>
+          </w:r>
+          <w:proofErr w:type="spellStart"/>
+          <w:r>
+            <w:rPr>
+              <w:rFonts w:ascii="Segoe UI" w:hAnsi="Segoe UI" w:cs="Segoe UI"/>
+              <w:color w:val="172B4D"/>
+              <w:spacing w:val="-1"/>
+              <w:sz w:val="21"/>
+              <w:szCs w:val="21"/>
+              <w:shd w:val="clear" w:color="auto" w:fill="FFFFFF"/>
+            </w:rPr>
+            <w:t>Piwik</w:t>
+          </w:r>
+          <w:proofErr w:type="spellEnd"/>
+          <w:r>
+            <w:rPr>
+              <w:rFonts w:ascii="Segoe UI" w:hAnsi="Segoe UI" w:cs="Segoe UI"/>
+              <w:color w:val="172B4D"/>
+              <w:spacing w:val="-1"/>
+              <w:sz w:val="21"/>
+              <w:szCs w:val="21"/>
+              <w:shd w:val="clear" w:color="auto" w:fill="FFFFFF"/>
+            </w:rPr>
+            <w:t xml:space="preserve"> PRO</w:t>
+          </w:r>
+          <w:r>
+            <w:rPr>
+              <w:rFonts w:ascii="Segoe UI" w:hAnsi="Segoe UI" w:cs="Segoe UI"/>
+              <w:color w:val="172B4D"/>
+              <w:spacing w:val="-1"/>
+              <w:sz w:val="21"/>
+              <w:szCs w:val="21"/>
+            </w:rPr>
+            <w:br/>
+          </w:r>
+          <w:r>
+            <w:rPr>
+              <w:rFonts w:ascii="Segoe UI" w:hAnsi="Segoe UI" w:cs="Segoe UI"/>
+              <w:color w:val="172B4D"/>
+              <w:spacing w:val="-1"/>
+              <w:sz w:val="21"/>
+              <w:szCs w:val="21"/>
+              <w:shd w:val="clear" w:color="auto" w:fill="FFFFFF"/>
+            </w:rPr>
+            <w:t>$</w:t>
+          </w:r>
+          <w:proofErr w:type="spellStart"/>
+          <w:r>
+            <w:rPr>
+              <w:rFonts w:ascii="Segoe UI" w:hAnsi="Segoe UI" w:cs="Segoe UI"/>
+              <w:color w:val="172B4D"/>
+              <w:spacing w:val="-1"/>
+              <w:sz w:val="21"/>
+              <w:szCs w:val="21"/>
+              <w:shd w:val="clear" w:color="auto" w:fill="FFFFFF"/>
+            </w:rPr>
+            <w:t>serviceUrlValue</w:t>
+          </w:r>
+          <w:proofErr w:type="spellEnd"/>
+          <w:r>
+            <w:rPr>
+              <w:rFonts w:ascii="Segoe UI" w:hAnsi="Segoe UI" w:cs="Segoe UI"/>
+              <w:color w:val="172B4D"/>
+              <w:spacing w:val="-1"/>
+              <w:sz w:val="21"/>
+              <w:szCs w:val="21"/>
+              <w:shd w:val="clear" w:color="auto" w:fill="FFFFFF"/>
+            </w:rPr>
+            <w:t xml:space="preserve"> - your site in </w:t>
+          </w:r>
+          <w:proofErr w:type="spellStart"/>
+          <w:r>
+            <w:rPr>
+              <w:rFonts w:ascii="Segoe UI" w:hAnsi="Segoe UI" w:cs="Segoe UI"/>
+              <w:color w:val="172B4D"/>
+              <w:spacing w:val="-1"/>
+              <w:sz w:val="21"/>
+              <w:szCs w:val="21"/>
+              <w:shd w:val="clear" w:color="auto" w:fill="FFFFFF"/>
+            </w:rPr>
+            <w:t>Piwik</w:t>
+          </w:r>
+          <w:proofErr w:type="spellEnd"/>
+          <w:r>
+            <w:rPr>
+              <w:rFonts w:ascii="Segoe UI" w:hAnsi="Segoe UI" w:cs="Segoe UI"/>
+              <w:color w:val="172B4D"/>
+              <w:spacing w:val="-1"/>
+              <w:sz w:val="21"/>
+              <w:szCs w:val="21"/>
+              <w:shd w:val="clear" w:color="auto" w:fill="FFFFFF"/>
+            </w:rPr>
+            <w:t xml:space="preserve"> PRO</w:t>
+          </w:r>
+          <w:r>
+            <w:rPr>
+              <w:rFonts w:ascii="Segoe UI" w:hAnsi="Segoe UI" w:cs="Segoe UI"/>
+              <w:color w:val="172B4D"/>
+              <w:spacing w:val="-1"/>
+              <w:sz w:val="21"/>
+              <w:szCs w:val="21"/>
+            </w:rPr>
+            <w:br/>
+          </w:r>
+          <w:r>
+            <w:rPr>
+              <w:rFonts w:ascii="Segoe UI" w:hAnsi="Segoe UI" w:cs="Segoe UI"/>
+              <w:color w:val="172B4D"/>
+              <w:spacing w:val="-1"/>
+              <w:sz w:val="21"/>
+              <w:szCs w:val="21"/>
+              <w:shd w:val="clear" w:color="auto" w:fill="FFFFFF"/>
+            </w:rPr>
+            <w:t>$</w:t>
+          </w:r>
+          <w:proofErr w:type="spellStart"/>
+          <w:r>
+            <w:rPr>
+              <w:rFonts w:ascii="Segoe UI" w:hAnsi="Segoe UI" w:cs="Segoe UI"/>
+              <w:color w:val="172B4D"/>
+              <w:spacing w:val="-1"/>
+              <w:sz w:val="21"/>
+              <w:szCs w:val="21"/>
+              <w:shd w:val="clear" w:color="auto" w:fill="FFFFFF"/>
+            </w:rPr>
+            <w:t>containersUrlValue</w:t>
+          </w:r>
+          <w:proofErr w:type="spellEnd"/>
+          <w:r>
+            <w:rPr>
+              <w:rFonts w:ascii="Segoe UI" w:hAnsi="Segoe UI" w:cs="Segoe UI"/>
+              <w:color w:val="172B4D"/>
+              <w:spacing w:val="-1"/>
+              <w:sz w:val="21"/>
+              <w:szCs w:val="21"/>
+              <w:shd w:val="clear" w:color="auto" w:fill="FFFFFF"/>
+            </w:rPr>
+            <w:t xml:space="preserve"> - it could leave as is</w:t>
+          </w:r>
+          <w:r>
+            <w:rPr>
+              <w:rFonts w:ascii="Segoe UI" w:hAnsi="Segoe UI" w:cs="Segoe UI"/>
+              <w:color w:val="172B4D"/>
+              <w:spacing w:val="-1"/>
+              <w:sz w:val="21"/>
+              <w:szCs w:val="21"/>
+              <w:shd w:val="clear" w:color="auto" w:fill="FFFFFF"/>
+            </w:rPr>
+            <w:t xml:space="preserve"> or set it if you have special configuration for </w:t>
+          </w:r>
+          <w:proofErr w:type="spellStart"/>
+          <w:r>
+            <w:rPr>
+              <w:rFonts w:ascii="Segoe UI" w:hAnsi="Segoe UI" w:cs="Segoe UI"/>
+              <w:color w:val="172B4D"/>
+              <w:spacing w:val="-1"/>
+              <w:sz w:val="21"/>
+              <w:szCs w:val="21"/>
+              <w:shd w:val="clear" w:color="auto" w:fill="FFFFFF"/>
+            </w:rPr>
+            <w:t>Piwik</w:t>
+          </w:r>
+          <w:proofErr w:type="spellEnd"/>
+          <w:r>
+            <w:rPr>
+              <w:rFonts w:ascii="Segoe UI" w:hAnsi="Segoe UI" w:cs="Segoe UI"/>
+              <w:color w:val="172B4D"/>
+              <w:spacing w:val="-1"/>
+              <w:sz w:val="21"/>
+              <w:szCs w:val="21"/>
+              <w:shd w:val="clear" w:color="auto" w:fill="FFFFFF"/>
+            </w:rPr>
+            <w:t xml:space="preserve"> Container</w:t>
+          </w:r>
+          <w:r>
+            <w:rPr>
+              <w:rFonts w:ascii="Segoe UI" w:hAnsi="Segoe UI" w:cs="Segoe UI"/>
+              <w:color w:val="172B4D"/>
+              <w:spacing w:val="-1"/>
+              <w:sz w:val="21"/>
+              <w:szCs w:val="21"/>
+              <w:shd w:val="clear" w:color="auto" w:fill="FFFFFF"/>
+            </w:rPr>
+            <w:t>,</w:t>
+          </w:r>
+          <w:r>
+            <w:rPr>
+              <w:rFonts w:ascii="Segoe UI" w:hAnsi="Segoe UI" w:cs="Segoe UI"/>
+              <w:color w:val="172B4D"/>
+              <w:spacing w:val="-1"/>
+              <w:sz w:val="21"/>
+              <w:szCs w:val="21"/>
+            </w:rPr>
+            <w:br/>
+          </w:r>
+          <w:r>
+            <w:rPr>
+              <w:rFonts w:ascii="Segoe UI" w:hAnsi="Segoe UI" w:cs="Segoe UI"/>
+              <w:color w:val="172B4D"/>
+              <w:spacing w:val="-1"/>
+              <w:sz w:val="21"/>
+              <w:szCs w:val="21"/>
+              <w:shd w:val="clear" w:color="auto" w:fill="FFFFFF"/>
+            </w:rPr>
+            <w:lastRenderedPageBreak/>
+            <w:t>$</w:t>
+          </w:r>
+          <w:proofErr w:type="spellStart"/>
+          <w:r>
+            <w:rPr>
+              <w:rFonts w:ascii="Segoe UI" w:hAnsi="Segoe UI" w:cs="Segoe UI"/>
+              <w:color w:val="172B4D"/>
+              <w:spacing w:val="-1"/>
+              <w:sz w:val="21"/>
+              <w:szCs w:val="21"/>
+              <w:shd w:val="clear" w:color="auto" w:fill="FFFFFF"/>
+            </w:rPr>
+            <w:t>wspSolutionpath</w:t>
+          </w:r>
+          <w:proofErr w:type="spellEnd"/>
+          <w:r>
+            <w:rPr>
+              <w:rFonts w:ascii="Segoe UI" w:hAnsi="Segoe UI" w:cs="Segoe UI"/>
+              <w:color w:val="172B4D"/>
+              <w:spacing w:val="-1"/>
+              <w:sz w:val="21"/>
+              <w:szCs w:val="21"/>
+              <w:shd w:val="clear" w:color="auto" w:fill="FFFFFF"/>
+            </w:rPr>
+            <w:t xml:space="preserve"> - like in </w:t>
+          </w:r>
+          <w:r>
+            <w:rPr>
+              <w:rFonts w:ascii="Segoe UI" w:hAnsi="Segoe UI" w:cs="Segoe UI"/>
+              <w:color w:val="172B4D"/>
+              <w:spacing w:val="-1"/>
+              <w:sz w:val="21"/>
+              <w:szCs w:val="21"/>
+              <w:shd w:val="clear" w:color="auto" w:fill="FFFFFF"/>
+            </w:rPr>
+            <w:t xml:space="preserve">the </w:t>
+          </w:r>
+          <w:r>
+            <w:rPr>
+              <w:rFonts w:ascii="Segoe UI" w:hAnsi="Segoe UI" w:cs="Segoe UI"/>
+              <w:color w:val="172B4D"/>
+              <w:spacing w:val="-1"/>
+              <w:sz w:val="21"/>
+              <w:szCs w:val="21"/>
+              <w:shd w:val="clear" w:color="auto" w:fill="FFFFFF"/>
+            </w:rPr>
+            <w:t>example there is a psychical path to the solution file,</w:t>
+          </w:r>
+          <w:r>
+            <w:rPr>
+              <w:rFonts w:ascii="Segoe UI" w:hAnsi="Segoe UI" w:cs="Segoe UI"/>
+              <w:color w:val="172B4D"/>
+              <w:spacing w:val="-1"/>
+              <w:sz w:val="21"/>
+              <w:szCs w:val="21"/>
+            </w:rPr>
+            <w:br/>
+          </w:r>
+          <w:r>
+            <w:rPr>
+              <w:rFonts w:ascii="Segoe UI" w:hAnsi="Segoe UI" w:cs="Segoe UI"/>
+              <w:color w:val="172B4D"/>
+              <w:spacing w:val="-1"/>
+              <w:sz w:val="21"/>
+              <w:szCs w:val="21"/>
+              <w:shd w:val="clear" w:color="auto" w:fill="FFFFFF"/>
+            </w:rPr>
+            <w:t>$</w:t>
+          </w:r>
+          <w:proofErr w:type="spellStart"/>
+          <w:r>
+            <w:rPr>
+              <w:rFonts w:ascii="Segoe UI" w:hAnsi="Segoe UI" w:cs="Segoe UI"/>
+              <w:color w:val="172B4D"/>
+              <w:spacing w:val="-1"/>
+              <w:sz w:val="21"/>
+              <w:szCs w:val="21"/>
+              <w:shd w:val="clear" w:color="auto" w:fill="FFFFFF"/>
+            </w:rPr>
+            <w:t>activateFeatureStapplerOnDefault</w:t>
+          </w:r>
+          <w:proofErr w:type="spellEnd"/>
+          <w:r>
+            <w:rPr>
+              <w:rFonts w:ascii="Segoe UI" w:hAnsi="Segoe UI" w:cs="Segoe UI"/>
+              <w:color w:val="172B4D"/>
+              <w:spacing w:val="-1"/>
+              <w:sz w:val="21"/>
+              <w:szCs w:val="21"/>
+              <w:shd w:val="clear" w:color="auto" w:fill="FFFFFF"/>
+            </w:rPr>
+            <w:t xml:space="preserve"> - $true if you want to activate feature tracking of all new site collections, it activates only feature of tracker</w:t>
+          </w:r>
+          <w:r>
+            <w:rPr>
+              <w:rFonts w:ascii="Segoe UI" w:hAnsi="Segoe UI" w:cs="Segoe UI"/>
+              <w:color w:val="172B4D"/>
+              <w:spacing w:val="-1"/>
+              <w:sz w:val="21"/>
+              <w:szCs w:val="21"/>
+              <w:shd w:val="clear" w:color="auto" w:fill="FFFFFF"/>
+            </w:rPr>
+            <w:t xml:space="preserve"> (which add custom action to settings menu “</w:t>
+          </w:r>
+          <w:proofErr w:type="spellStart"/>
+          <w:r>
+            <w:rPr>
+              <w:rFonts w:ascii="Segoe UI" w:hAnsi="Segoe UI" w:cs="Segoe UI"/>
+              <w:color w:val="172B4D"/>
+              <w:spacing w:val="-1"/>
+              <w:sz w:val="21"/>
+              <w:szCs w:val="21"/>
+              <w:shd w:val="clear" w:color="auto" w:fill="FFFFFF"/>
+            </w:rPr>
+            <w:t>Piwik</w:t>
+          </w:r>
+          <w:proofErr w:type="spellEnd"/>
+          <w:r>
+            <w:rPr>
+              <w:rFonts w:ascii="Segoe UI" w:hAnsi="Segoe UI" w:cs="Segoe UI"/>
+              <w:color w:val="172B4D"/>
+              <w:spacing w:val="-1"/>
+              <w:sz w:val="21"/>
+              <w:szCs w:val="21"/>
+              <w:shd w:val="clear" w:color="auto" w:fill="FFFFFF"/>
+            </w:rPr>
+            <w:t xml:space="preserve"> PRO Settings)</w:t>
+          </w:r>
+          <w:r>
+            <w:rPr>
+              <w:rFonts w:ascii="Segoe UI" w:hAnsi="Segoe UI" w:cs="Segoe UI"/>
+              <w:color w:val="172B4D"/>
+              <w:spacing w:val="-1"/>
+              <w:sz w:val="21"/>
+              <w:szCs w:val="21"/>
+              <w:shd w:val="clear" w:color="auto" w:fill="FFFFFF"/>
+            </w:rPr>
+            <w:t xml:space="preserve"> but not the tracking</w:t>
+          </w:r>
+          <w:r>
+            <w:rPr>
+              <w:rFonts w:ascii="Segoe UI" w:hAnsi="Segoe UI" w:cs="Segoe UI"/>
+              <w:color w:val="172B4D"/>
+              <w:spacing w:val="-1"/>
+              <w:sz w:val="21"/>
+              <w:szCs w:val="21"/>
+              <w:shd w:val="clear" w:color="auto" w:fill="FFFFFF"/>
+            </w:rPr>
+            <w:t>. Activation on tracking is inside this form,</w:t>
+          </w:r>
+          <w:r>
+            <w:rPr>
+              <w:rFonts w:ascii="Segoe UI" w:hAnsi="Segoe UI" w:cs="Segoe UI"/>
+              <w:color w:val="172B4D"/>
+              <w:spacing w:val="-1"/>
+              <w:sz w:val="21"/>
+              <w:szCs w:val="21"/>
+              <w:shd w:val="clear" w:color="auto" w:fill="FFFFFF"/>
+            </w:rPr>
+            <w:br/>
+          </w:r>
+          <w:r>
+            <w:rPr>
+              <w:rFonts w:ascii="Segoe UI" w:hAnsi="Segoe UI" w:cs="Segoe UI"/>
+              <w:color w:val="172B4D"/>
+              <w:spacing w:val="-1"/>
+              <w:sz w:val="21"/>
+              <w:szCs w:val="21"/>
+              <w:shd w:val="clear" w:color="auto" w:fill="FFFFFF"/>
+            </w:rPr>
+            <w:t>$</w:t>
+          </w:r>
+          <w:proofErr w:type="spellStart"/>
+          <w:r>
+            <w:rPr>
+              <w:rFonts w:ascii="Segoe UI" w:hAnsi="Segoe UI" w:cs="Segoe UI"/>
+              <w:color w:val="172B4D"/>
+              <w:spacing w:val="-1"/>
+              <w:sz w:val="21"/>
+              <w:szCs w:val="21"/>
+              <w:shd w:val="clear" w:color="auto" w:fill="FFFFFF"/>
+            </w:rPr>
+            <w:t>activateTrackerOnOldConnectorSites</w:t>
+          </w:r>
+          <w:proofErr w:type="spellEnd"/>
+          <w:r>
+            <w:rPr>
+              <w:rFonts w:ascii="Segoe UI" w:hAnsi="Segoe UI" w:cs="Segoe UI"/>
+              <w:color w:val="172B4D"/>
+              <w:spacing w:val="-1"/>
+              <w:sz w:val="21"/>
+              <w:szCs w:val="21"/>
+              <w:shd w:val="clear" w:color="auto" w:fill="FFFFFF"/>
+            </w:rPr>
+            <w:t xml:space="preserve"> – this option is only if you have installed old </w:t>
+          </w:r>
+          <w:proofErr w:type="spellStart"/>
+          <w:r>
+            <w:rPr>
+              <w:rFonts w:ascii="Segoe UI" w:hAnsi="Segoe UI" w:cs="Segoe UI"/>
+              <w:color w:val="172B4D"/>
+              <w:spacing w:val="-1"/>
+              <w:sz w:val="21"/>
+              <w:szCs w:val="21"/>
+              <w:shd w:val="clear" w:color="auto" w:fill="FFFFFF"/>
+            </w:rPr>
+            <w:t>Piwik</w:t>
+          </w:r>
+          <w:proofErr w:type="spellEnd"/>
+          <w:r>
+            <w:rPr>
+              <w:rFonts w:ascii="Segoe UI" w:hAnsi="Segoe UI" w:cs="Segoe UI"/>
+              <w:color w:val="172B4D"/>
+              <w:spacing w:val="-1"/>
+              <w:sz w:val="21"/>
+              <w:szCs w:val="21"/>
+              <w:shd w:val="clear" w:color="auto" w:fill="FFFFFF"/>
+            </w:rPr>
+            <w:t xml:space="preserve"> PRO tracker and you want to enable tracker on the sites where old tracker was enabled before. If this variable is set on $true, during the installation the script will activate the new tracker on the sites where old tracker was exists.</w:t>
+          </w:r>
+        </w:p>
+        <w:p/>
         <w:p>
           <w:pPr>
             <w:pStyle w:val="ListParagraph"/>
@@ -2074,7 +2804,120 @@
               <w:i/>
               <w:iCs/>
             </w:rPr>
-            <w:t>.\Provision-ToSharePoint.ps1 -SharePointUrl "https://contoso.sharepoint.com" -SharePointVersion 2013 -Owner "CONTOSO\user"</w:t>
+            <w:t>.\Provision-ToSharePoint.ps1 -</w:t>
+          </w:r>
+          <w:proofErr w:type="spellStart"/>
+          <w:r>
+            <w:rPr>
+              <w:i/>
+              <w:iCs/>
+            </w:rPr>
+            <w:t>SharePointUrl</w:t>
+          </w:r>
+          <w:proofErr w:type="spellEnd"/>
+          <w:r>
+            <w:rPr>
+              <w:i/>
+              <w:iCs/>
+            </w:rPr>
+            <w:t xml:space="preserve"> "https://contoso.sharepoint.com" -</w:t>
+          </w:r>
+          <w:proofErr w:type="spellStart"/>
+          <w:r>
+            <w:rPr>
+              <w:i/>
+              <w:iCs/>
+            </w:rPr>
+            <w:t>SharePointVersion</w:t>
+          </w:r>
+          <w:proofErr w:type="spellEnd"/>
+          <w:r>
+            <w:rPr>
+              <w:i/>
+              <w:iCs/>
+            </w:rPr>
+            <w:t xml:space="preserve"> </w:t>
+          </w:r>
+          <w:r>
+            <w:rPr>
+              <w:i/>
+              <w:iCs/>
+            </w:rPr>
+            <w:t>“</w:t>
+          </w:r>
+          <w:r>
+            <w:rPr>
+              <w:i/>
+              <w:iCs/>
+            </w:rPr>
+            <w:t>2013</w:t>
+          </w:r>
+          <w:r>
+            <w:rPr>
+              <w:i/>
+              <w:iCs/>
+            </w:rPr>
+            <w:t>”</w:t>
+          </w:r>
+          <w:r>
+            <w:rPr>
+              <w:i/>
+              <w:iCs/>
+            </w:rPr>
+            <w:t xml:space="preserve"> -Owner "CONTOSO\user"</w:t>
+          </w:r>
+          <w:r>
+            <w:rPr>
+              <w:i/>
+              <w:iCs/>
+            </w:rPr>
+            <w:t xml:space="preserve"> -</w:t>
+          </w:r>
+          <w:proofErr w:type="spellStart"/>
+          <w:r>
+            <w:rPr>
+              <w:i/>
+              <w:iCs/>
+            </w:rPr>
+            <w:t>SharePointTenantAdminUrl</w:t>
+          </w:r>
+          <w:proofErr w:type="spellEnd"/>
+          <w:r>
+            <w:rPr>
+              <w:i/>
+              <w:iCs/>
+            </w:rPr>
+            <w:t xml:space="preserve"> </w:t>
+          </w:r>
+          <w:r>
+            <w:rPr>
+              <w:i/>
+              <w:iCs/>
+            </w:rPr>
+            <w:t>"https://contoso.sharepoint.com</w:t>
+          </w:r>
+          <w:r>
+            <w:rPr>
+              <w:i/>
+              <w:iCs/>
+            </w:rPr>
+            <w:t>/sites/</w:t>
+          </w:r>
+          <w:proofErr w:type="spellStart"/>
+          <w:r>
+            <w:rPr>
+              <w:i/>
+              <w:iCs/>
+            </w:rPr>
+            <w:t>tenantadmin</w:t>
+          </w:r>
+          <w:proofErr w:type="spellEnd"/>
+          <w:r>
+            <w:rPr>
+              <w:i/>
+              <w:iCs/>
+            </w:rPr>
+            <w:t>"</w:t>
           </w:r>
         </w:p>
         <w:p>
@@ -2107,9 +2950,11 @@
               <w:numId w:val="25"/>
             </w:numPr>
           </w:pPr>
+          <w:proofErr w:type="spellStart"/>
           <w:r>
             <w:t>SharePointUrl</w:t>
           </w:r>
+          <w:proofErr w:type="spellEnd"/>
           <w:r>
             <w:t xml:space="preserve"> (required)</w:t>
           </w:r>
@@ -2128,8 +2973,13 @@
               <w:numId w:val="25"/>
             </w:numPr>
           </w:pPr>
-          <w:r>
-            <w:t>SharePointVersion (required): Version of SharePoint (2013, 2016, 2019 or Online)</w:t>
+          <w:proofErr w:type="spellStart"/>
+          <w:r>
+            <w:t>SharePointVersion</w:t>
+          </w:r>
+          <w:proofErr w:type="spellEnd"/>
+          <w:r>
+            <w:t xml:space="preserve"> (required): Version of SharePoint (2013, 2016, 2019 or Online)</w:t>
           </w:r>
         </w:p>
         <w:p>
@@ -2141,7 +2991,86 @@
             </w:numPr>
           </w:pPr>
           <w:r>
-            <w:t>Owner (required): login of the user that should be the owner of Piwik PRO Administration site collection</w:t>
+            <w:t xml:space="preserve">Owner (required): login of the user that should be the owner of </w:t>
+          </w:r>
+          <w:proofErr w:type="spellStart"/>
+          <w:r>
+            <w:t>Piwik</w:t>
+          </w:r>
+          <w:proofErr w:type="spellEnd"/>
+          <w:r>
+            <w:t xml:space="preserve"> PRO Administration site collection</w:t>
+          </w:r>
+        </w:p>
+        <w:p>
+          <w:pPr>
+            <w:pStyle w:val="ListParagraph"/>
+            <w:numPr>
+              <w:ilvl w:val="0"/>
+              <w:numId w:val="25"/>
+            </w:numPr>
+          </w:pPr>
+          <w:proofErr w:type="spellStart"/>
+          <w:r>
+            <w:t>SharePointTenantAdminUrl</w:t>
+          </w:r>
+          <w:proofErr w:type="spellEnd"/>
+          <w:r>
+            <w:t xml:space="preserve"> – </w:t>
+          </w:r>
+          <w:proofErr w:type="spellStart"/>
+          <w:r>
+            <w:t>url</w:t>
+          </w:r>
+          <w:proofErr w:type="spellEnd"/>
+          <w:r>
+            <w:t xml:space="preserve"> to the tenant admin, it is used by </w:t>
+          </w:r>
+          <w:proofErr w:type="spellStart"/>
+          <w:r>
+            <w:t>Sharepoint</w:t>
+          </w:r>
+          <w:proofErr w:type="spellEnd"/>
+          <w:r>
+            <w:t xml:space="preserve"> PnP connection, if there is no tenant admin site please put your main site + /sites/</w:t>
+          </w:r>
+          <w:proofErr w:type="spellStart"/>
+          <w:r>
+            <w:t>tenantadmin</w:t>
+          </w:r>
+          <w:proofErr w:type="spellEnd"/>
+          <w:r>
+            <w:t xml:space="preserve">, for example: </w:t>
+          </w:r>
+          <w:r>
+            <w:rPr>
+              <w:i/>
+              <w:iCs/>
+            </w:rPr>
+            <w:t>"https://contoso.sharepoint.com</w:t>
+          </w:r>
+          <w:r>
+            <w:rPr>
+              <w:i/>
+              <w:iCs/>
+            </w:rPr>
+            <w:t>/sites/</w:t>
+          </w:r>
+          <w:proofErr w:type="spellStart"/>
+          <w:r>
+            <w:rPr>
+              <w:i/>
+              <w:iCs/>
+            </w:rPr>
+            <w:t>tenantadmin</w:t>
+          </w:r>
+          <w:proofErr w:type="spellEnd"/>
+          <w:r>
+            <w:rPr>
+              <w:i/>
+              <w:iCs/>
+            </w:rPr>
+            <w:t>"</w:t>
           </w:r>
           <w:r>
             <w:br/>
@@ -2165,7 +3094,15 @@
             <w:t xml:space="preserve">should </w:t>
           </w:r>
           <w:r>
-            <w:t>create Piwik PRO Administration site and deploy solution</w:t>
+            <w:t xml:space="preserve">create </w:t>
+          </w:r>
+          <w:proofErr w:type="spellStart"/>
+          <w:r>
+            <w:t>Piwik</w:t>
+          </w:r>
+          <w:proofErr w:type="spellEnd"/>
+          <w:r>
+            <w:t xml:space="preserve"> PRO Administration site and deploy solution</w:t>
           </w:r>
           <w:r>
             <w:t xml:space="preserve"> without any error.</w:t>
@@ -2180,15 +3117,22 @@
           <w:pPr>
             <w:pStyle w:val="Heading2"/>
           </w:pPr>
-          <w:bookmarkStart w:id="6" w:name="_Toc55909836"/>
-          <w:r>
-            <w:lastRenderedPageBreak/>
-            <w:t>Configure Piwik PRO</w:t>
+          <w:bookmarkStart w:id="7" w:name="_Toc55909836"/>
+          <w:r>
+            <w:t xml:space="preserve">Configure </w:t>
+          </w:r>
+          <w:proofErr w:type="spellStart"/>
+          <w:r>
+            <w:t>Piwik</w:t>
+          </w:r>
+          <w:proofErr w:type="spellEnd"/>
+          <w:r>
+            <w:t xml:space="preserve"> PRO</w:t>
           </w:r>
           <w:r>
             <w:t xml:space="preserve"> connection</w:t>
           </w:r>
-          <w:bookmarkEnd w:id="6"/>
+          <w:bookmarkEnd w:id="7"/>
         </w:p>
         <w:p>
           <w:pPr>
@@ -2199,7 +3143,15 @@
             </w:numPr>
           </w:pPr>
           <w:r>
-            <w:t>Open Piwik PRO Administration site in SharePoint (</w:t>
+            <w:t xml:space="preserve">Open </w:t>
+          </w:r>
+          <w:proofErr w:type="spellStart"/>
+          <w:r>
+            <w:t>Piwik</w:t>
+          </w:r>
+          <w:proofErr w:type="spellEnd"/>
+          <w:r>
+            <w:t xml:space="preserve"> PRO Administration site in SharePoint (</w:t>
           </w:r>
           <w:r>
             <w:t>https://[your-</w:t>
@@ -2229,7 +3181,15 @@
             <w:t>Click Settings wheel in upper right corner</w:t>
           </w:r>
           <w:r>
-            <w:t xml:space="preserve"> and open Piwik PRO Settings</w:t>
+            <w:t xml:space="preserve"> and open </w:t>
+          </w:r>
+          <w:proofErr w:type="spellStart"/>
+          <w:r>
+            <w:t>Piwik</w:t>
+          </w:r>
+          <w:proofErr w:type="spellEnd"/>
+          <w:r>
+            <w:t xml:space="preserve"> PRO Settings</w:t>
           </w:r>
           <w:r>
             <w:t>.</w:t>
@@ -2250,84 +3210,12 @@
             <w:rPr>
               <w:noProof/>
             </w:rPr>
+            <w:lastRenderedPageBreak/>
             <w:drawing>
               <wp:inline distT="0" distB="0" distL="0" distR="0" wp14:anchorId="59B05082" wp14:editId="5494A8C8">
                 <wp:extent cx="1940060" cy="2697480"/>
                 <wp:effectExtent l="0" t="0" r="3175" b="7620"/>
                 <wp:docPr id="3" name="Picture 3"/>
-                <wp:cNvGraphicFramePr>
-                  <a:graphicFrameLocks xmlns:a="http://schemas.openxmlformats.org/drawingml/2006/main" noChangeAspect="1"/>
-                </wp:cNvGraphicFramePr>
-                <a:graphic xmlns:a="http://schemas.openxmlformats.org/drawingml/2006/main">
-                  <a:graphicData uri="http://schemas.openxmlformats.org/drawingml/2006/picture">
-                    <pic:pic xmlns:pic="http://schemas.openxmlformats.org/drawingml/2006/picture">
-                      <pic:nvPicPr>
-                        <pic:cNvPr id="1" name=""/>
-                        <pic:cNvPicPr/>
-                      </pic:nvPicPr>
-                      <pic:blipFill>
-                        <a:blip r:embed="rId9"/>
-                        <a:stretch>
-                          <a:fillRect/>
-                        </a:stretch>
-                      </pic:blipFill>
-                      <pic:spPr>
-                        <a:xfrm>
-                          <a:off x="0" y="0"/>
-                          <a:ext cx="1955446" cy="2718873"/>
-                        </a:xfrm>
-                        <a:prstGeom prst="rect">
-                          <a:avLst/>
-                        </a:prstGeom>
-                      </pic:spPr>
-                    </pic:pic>
-                  </a:graphicData>
-                </a:graphic>
-              </wp:inline>
-            </w:drawing>
-          </w:r>
-        </w:p>
-        <w:p>
-          <w:pPr>
-            <w:pStyle w:val="ListParagraph"/>
-            <w:ind w:left="530"/>
-          </w:pPr>
-        </w:p>
-        <w:p>
-          <w:pPr>
-            <w:pStyle w:val="ListParagraph"/>
-            <w:numPr>
-              <w:ilvl w:val="0"/>
-              <w:numId w:val="27"/>
-            </w:numPr>
-          </w:pPr>
-          <w:r>
-            <w:t>Go to C</w:t>
-          </w:r>
-          <w:r>
-            <w:t>onnection Settings tab.</w:t>
-          </w:r>
-        </w:p>
-        <w:p>
-          <w:pPr>
-            <w:pStyle w:val="ListParagraph"/>
-            <w:ind w:left="530"/>
-          </w:pPr>
-        </w:p>
-        <w:p>
-          <w:pPr>
-            <w:pStyle w:val="ListParagraph"/>
-            <w:ind w:left="530"/>
-          </w:pPr>
-          <w:r>
-            <w:rPr>
-              <w:noProof/>
-            </w:rPr>
-            <w:drawing>
-              <wp:inline distT="0" distB="0" distL="0" distR="0" wp14:anchorId="02DE08CD" wp14:editId="19729224">
-                <wp:extent cx="3086100" cy="2533162"/>
-                <wp:effectExtent l="0" t="0" r="0" b="635"/>
-                <wp:docPr id="5" name="Picture 5"/>
                 <wp:cNvGraphicFramePr>
                   <a:graphicFrameLocks xmlns:a="http://schemas.openxmlformats.org/drawingml/2006/main" noChangeAspect="1"/>
                 </wp:cNvGraphicFramePr>
@@ -2347,7 +3235,7 @@
                       <pic:spPr>
                         <a:xfrm>
                           <a:off x="0" y="0"/>
-                          <a:ext cx="3121561" cy="2562270"/>
+                          <a:ext cx="1955446" cy="2718873"/>
                         </a:xfrm>
                         <a:prstGeom prst="rect">
                           <a:avLst/>
@@ -2375,17 +3263,69 @@
             </w:numPr>
           </w:pPr>
           <w:r>
-            <w:t xml:space="preserve">Provide </w:t>
-          </w:r>
-          <w:r>
-            <w:t>URL of your Piwik PRO Instance and Client ID and Client Secret generated</w:t>
-          </w:r>
-          <w:r>
-            <w:t xml:space="preserve"> in Piwik PRO. </w:t>
-          </w:r>
-          <w:r>
-            <w:t>Piwik PRO Custom Containers URL is optional and should be provided only if needed.</w:t>
-          </w:r>
+            <w:t>Go to C</w:t>
+          </w:r>
+          <w:r>
+            <w:t>onnection Settings tab.</w:t>
+          </w:r>
+        </w:p>
+        <w:p>
+          <w:pPr>
+            <w:pStyle w:val="ListParagraph"/>
+            <w:ind w:left="530"/>
+          </w:pPr>
+        </w:p>
+        <w:p>
+          <w:pPr>
+            <w:pStyle w:val="ListParagraph"/>
+            <w:ind w:left="530"/>
+          </w:pPr>
+          <w:r>
+            <w:rPr>
+              <w:noProof/>
+            </w:rPr>
+            <w:drawing>
+              <wp:inline distT="0" distB="0" distL="0" distR="0" wp14:anchorId="02DE08CD" wp14:editId="19729224">
+                <wp:extent cx="3086100" cy="2533162"/>
+                <wp:effectExtent l="0" t="0" r="0" b="635"/>
+                <wp:docPr id="5" name="Picture 5"/>
+                <wp:cNvGraphicFramePr>
+                  <a:graphicFrameLocks xmlns:a="http://schemas.openxmlformats.org/drawingml/2006/main" noChangeAspect="1"/>
+                </wp:cNvGraphicFramePr>
+                <a:graphic xmlns:a="http://schemas.openxmlformats.org/drawingml/2006/main">
+                  <a:graphicData uri="http://schemas.openxmlformats.org/drawingml/2006/picture">
+                    <pic:pic xmlns:pic="http://schemas.openxmlformats.org/drawingml/2006/picture">
+                      <pic:nvPicPr>
+                        <pic:cNvPr id="1" name=""/>
+                        <pic:cNvPicPr/>
+                      </pic:nvPicPr>
+                      <pic:blipFill>
+                        <a:blip r:embed="rId11"/>
+                        <a:stretch>
+                          <a:fillRect/>
+                        </a:stretch>
+                      </pic:blipFill>
+                      <pic:spPr>
+                        <a:xfrm>
+                          <a:off x="0" y="0"/>
+                          <a:ext cx="3121561" cy="2562270"/>
+                        </a:xfrm>
+                        <a:prstGeom prst="rect">
+                          <a:avLst/>
+                        </a:prstGeom>
+                      </pic:spPr>
+                    </pic:pic>
+                  </a:graphicData>
+                </a:graphic>
+              </wp:inline>
+            </w:drawing>
+          </w:r>
+        </w:p>
+        <w:p>
+          <w:pPr>
+            <w:pStyle w:val="ListParagraph"/>
+            <w:ind w:left="530"/>
+          </w:pPr>
         </w:p>
         <w:p>
           <w:pPr>
@@ -2396,6 +3336,54 @@
             </w:numPr>
           </w:pPr>
           <w:r>
+            <w:t xml:space="preserve">Provide </w:t>
+          </w:r>
+          <w:r>
+            <w:t xml:space="preserve">URL of your </w:t>
+          </w:r>
+          <w:proofErr w:type="spellStart"/>
+          <w:r>
+            <w:t>Piwik</w:t>
+          </w:r>
+          <w:proofErr w:type="spellEnd"/>
+          <w:r>
+            <w:t xml:space="preserve"> PRO Instance and Client ID and Client Secret generated</w:t>
+          </w:r>
+          <w:r>
+            <w:t xml:space="preserve"> in </w:t>
+          </w:r>
+          <w:proofErr w:type="spellStart"/>
+          <w:r>
+            <w:t>Piwik</w:t>
+          </w:r>
+          <w:proofErr w:type="spellEnd"/>
+          <w:r>
+            <w:t xml:space="preserve"> PRO</w:t>
+          </w:r>
+          <w:r>
+            <w:t xml:space="preserve"> if is not exists there</w:t>
+          </w:r>
+          <w:r>
+            <w:t xml:space="preserve">. </w:t>
+          </w:r>
+          <w:proofErr w:type="spellStart"/>
+          <w:r>
+            <w:t>Piwik</w:t>
+          </w:r>
+          <w:proofErr w:type="spellEnd"/>
+          <w:r>
+            <w:t xml:space="preserve"> PRO Custom Containers URL is optional and should be provided only if needed.</w:t>
+          </w:r>
+        </w:p>
+        <w:p>
+          <w:pPr>
+            <w:pStyle w:val="ListParagraph"/>
+            <w:numPr>
+              <w:ilvl w:val="0"/>
+              <w:numId w:val="27"/>
+            </w:numPr>
+          </w:pPr>
+          <w:r>
             <w:t>You can also configure</w:t>
           </w:r>
           <w:r>
@@ -2420,11 +3408,11 @@
       </w:sdtContent>
     </w:sdt>
     <w:sectPr>
-      <w:headerReference w:type="default" r:id="rId11"/>
-      <w:footerReference w:type="even" r:id="rId12"/>
-      <w:footerReference w:type="default" r:id="rId13"/>
-      <w:headerReference w:type="first" r:id="rId14"/>
-      <w:footerReference w:type="first" r:id="rId15"/>
+      <w:headerReference w:type="default" r:id="rId12"/>
+      <w:footerReference w:type="even" r:id="rId13"/>
+      <w:footerReference w:type="default" r:id="rId14"/>
+      <w:headerReference w:type="first" r:id="rId15"/>
+      <w:footerReference w:type="first" r:id="rId16"/>
       <w:pgSz w:w="11900" w:h="16840" w:code="9"/>
       <w:pgMar w:top="1418" w:right="1418" w:bottom="1418" w:left="1418" w:header="709" w:footer="709" w:gutter="0"/>
       <w:pgNumType w:start="1"/>
@@ -2437,7 +3425,7 @@
 </file>
 
 <file path=word/endnotes.xml><?xml version="1.0" encoding="utf-8"?>
-<w:endnotes xmlns:wpc="http://schemas.microsoft.com/office/word/2010/wordprocessingCanvas" xmlns:cx="http://schemas.microsoft.com/office/drawing/2014/chartex" xmlns:cx1="http://schemas.microsoft.com/office/drawing/2015/9/8/chartex" xmlns:cx2="http://schemas.microsoft.com/office/drawing/2015/10/21/chartex" xmlns:cx3="http://schemas.microsoft.com/office/drawing/2016/5/9/chartex" xmlns:cx4="http://schemas.microsoft.com/office/drawing/2016/5/10/chartex" xmlns:cx5="http://schemas.microsoft.com/office/drawing/2016/5/11/chartex" xmlns:cx6="http://schemas.microsoft.com/office/drawing/2016/5/12/chartex" xmlns:cx7="http://schemas.microsoft.com/office/drawing/2016/5/13/chartex" xmlns:cx8="http://schemas.microsoft.com/office/drawing/2016/5/14/chartex" xmlns:mc="http://schemas.openxmlformats.org/markup-compatibility/2006" xmlns:aink="http://schemas.microsoft.com/office/drawing/2016/ink" xmlns:am3d="http://schemas.microsoft.com/office/drawing/2017/model3d" xmlns:o="urn:schemas-microsoft-com:office:office" xmlns:r="http://schemas.openxmlformats.org/officeDocument/2006/relationships" xmlns:m="http://schemas.openxmlformats.org/officeDocument/2006/math" xmlns:v="urn:schemas-microsoft-com:vml" xmlns:wp14="http://schemas.microsoft.com/office/word/2010/wordprocessingDrawing" xmlns:wp="http://schemas.openxmlformats.org/drawingml/2006/wordprocessingDrawing" xmlns:w10="urn:schemas-microsoft-com:office:word" xmlns:w="http://schemas.openxmlformats.org/wordprocessingml/2006/main" xmlns:w14="http://schemas.microsoft.com/office/word/2010/wordml" xmlns:w15="http://schemas.microsoft.com/office/word/2012/wordml" xmlns:w16cex="http://schemas.microsoft.com/office/word/2018/wordml/cex" xmlns:w16cid="http://schemas.microsoft.com/office/word/2016/wordml/cid" xmlns:w16="http://schemas.microsoft.com/office/word/2018/wordml" xmlns:w16se="http://schemas.microsoft.com/office/word/2015/wordml/symex" xmlns:wpg="http://schemas.microsoft.com/office/word/2010/wordprocessingGroup" xmlns:wpi="http://schemas.microsoft.com/office/word/2010/wordprocessingInk" xmlns:wne="http://schemas.microsoft.com/office/word/2006/wordml" xmlns:wps="http://schemas.microsoft.com/office/word/2010/wordprocessingShape" mc:Ignorable="w14 w15 w16se w16cid w16 w16cex wp14">
+<w:endnotes xmlns:wpc="http://schemas.microsoft.com/office/word/2010/wordprocessingCanvas" xmlns:cx="http://schemas.microsoft.com/office/drawing/2014/chartex" xmlns:cx1="http://schemas.microsoft.com/office/drawing/2015/9/8/chartex" xmlns:cx2="http://schemas.microsoft.com/office/drawing/2015/10/21/chartex" xmlns:cx3="http://schemas.microsoft.com/office/drawing/2016/5/9/chartex" xmlns:cx4="http://schemas.microsoft.com/office/drawing/2016/5/10/chartex" xmlns:cx5="http://schemas.microsoft.com/office/drawing/2016/5/11/chartex" xmlns:cx6="http://schemas.microsoft.com/office/drawing/2016/5/12/chartex" xmlns:cx7="http://schemas.microsoft.com/office/drawing/2016/5/13/chartex" xmlns:cx8="http://schemas.microsoft.com/office/drawing/2016/5/14/chartex" xmlns:mc="http://schemas.openxmlformats.org/markup-compatibility/2006" xmlns:aink="http://schemas.microsoft.com/office/drawing/2016/ink" xmlns:am3d="http://schemas.microsoft.com/office/drawing/2017/model3d" xmlns:o="urn:schemas-microsoft-com:office:office" xmlns:r="http://schemas.openxmlformats.org/officeDocument/2006/relationships" xmlns:m="http://schemas.openxmlformats.org/officeDocument/2006/math" xmlns:v="urn:schemas-microsoft-com:vml" xmlns:wp14="http://schemas.microsoft.com/office/word/2010/wordprocessingDrawing" xmlns:wp="http://schemas.openxmlformats.org/drawingml/2006/wordprocessingDrawing" xmlns:w10="urn:schemas-microsoft-com:office:word" xmlns:w="http://schemas.openxmlformats.org/wordprocessingml/2006/main" xmlns:w14="http://schemas.microsoft.com/office/word/2010/wordml" xmlns:w15="http://schemas.microsoft.com/office/word/2012/wordml" xmlns:w16cid="http://schemas.microsoft.com/office/word/2016/wordml/cid" xmlns:w16se="http://schemas.microsoft.com/office/word/2015/wordml/symex" xmlns:wpg="http://schemas.microsoft.com/office/word/2010/wordprocessingGroup" xmlns:wpi="http://schemas.microsoft.com/office/word/2010/wordprocessingInk" xmlns:wne="http://schemas.microsoft.com/office/word/2006/wordml" xmlns:wps="http://schemas.microsoft.com/office/word/2010/wordprocessingShape" mc:Ignorable="w14 w15 w16se w16cid wp14">
   <w:endnote w:type="separator" w:id="-1">
     <w:p>
       <w:r>
@@ -2463,7 +3451,7 @@
 </file>
 
 <file path=word/footer1.xml><?xml version="1.0" encoding="utf-8"?>
-<w:ftr xmlns:wpc="http://schemas.microsoft.com/office/word/2010/wordprocessingCanvas" xmlns:cx="http://schemas.microsoft.com/office/drawing/2014/chartex" xmlns:cx1="http://schemas.microsoft.com/office/drawing/2015/9/8/chartex" xmlns:cx2="http://schemas.microsoft.com/office/drawing/2015/10/21/chartex" xmlns:cx3="http://schemas.microsoft.com/office/drawing/2016/5/9/chartex" xmlns:cx4="http://schemas.microsoft.com/office/drawing/2016/5/10/chartex" xmlns:cx5="http://schemas.microsoft.com/office/drawing/2016/5/11/chartex" xmlns:cx6="http://schemas.microsoft.com/office/drawing/2016/5/12/chartex" xmlns:cx7="http://schemas.microsoft.com/office/drawing/2016/5/13/chartex" xmlns:cx8="http://schemas.microsoft.com/office/drawing/2016/5/14/chartex" xmlns:mc="http://schemas.openxmlformats.org/markup-compatibility/2006" xmlns:aink="http://schemas.microsoft.com/office/drawing/2016/ink" xmlns:am3d="http://schemas.microsoft.com/office/drawing/2017/model3d" xmlns:o="urn:schemas-microsoft-com:office:office" xmlns:r="http://schemas.openxmlformats.org/officeDocument/2006/relationships" xmlns:m="http://schemas.openxmlformats.org/officeDocument/2006/math" xmlns:v="urn:schemas-microsoft-com:vml" xmlns:wp14="http://schemas.microsoft.com/office/word/2010/wordprocessingDrawing" xmlns:wp="http://schemas.openxmlformats.org/drawingml/2006/wordprocessingDrawing" xmlns:w10="urn:schemas-microsoft-com:office:word" xmlns:w="http://schemas.openxmlformats.org/wordprocessingml/2006/main" xmlns:w14="http://schemas.microsoft.com/office/word/2010/wordml" xmlns:w15="http://schemas.microsoft.com/office/word/2012/wordml" xmlns:w16cex="http://schemas.microsoft.com/office/word/2018/wordml/cex" xmlns:w16cid="http://schemas.microsoft.com/office/word/2016/wordml/cid" xmlns:w16="http://schemas.microsoft.com/office/word/2018/wordml" xmlns:w16se="http://schemas.microsoft.com/office/word/2015/wordml/symex" xmlns:wpg="http://schemas.microsoft.com/office/word/2010/wordprocessingGroup" xmlns:wpi="http://schemas.microsoft.com/office/word/2010/wordprocessingInk" xmlns:wne="http://schemas.microsoft.com/office/word/2006/wordml" xmlns:wps="http://schemas.microsoft.com/office/word/2010/wordprocessingShape" mc:Ignorable="w14 w15 w16se w16cid w16 w16cex wp14">
+<w:ftr xmlns:wpc="http://schemas.microsoft.com/office/word/2010/wordprocessingCanvas" xmlns:cx="http://schemas.microsoft.com/office/drawing/2014/chartex" xmlns:cx1="http://schemas.microsoft.com/office/drawing/2015/9/8/chartex" xmlns:cx2="http://schemas.microsoft.com/office/drawing/2015/10/21/chartex" xmlns:cx3="http://schemas.microsoft.com/office/drawing/2016/5/9/chartex" xmlns:cx4="http://schemas.microsoft.com/office/drawing/2016/5/10/chartex" xmlns:cx5="http://schemas.microsoft.com/office/drawing/2016/5/11/chartex" xmlns:cx6="http://schemas.microsoft.com/office/drawing/2016/5/12/chartex" xmlns:cx7="http://schemas.microsoft.com/office/drawing/2016/5/13/chartex" xmlns:cx8="http://schemas.microsoft.com/office/drawing/2016/5/14/chartex" xmlns:mc="http://schemas.openxmlformats.org/markup-compatibility/2006" xmlns:aink="http://schemas.microsoft.com/office/drawing/2016/ink" xmlns:am3d="http://schemas.microsoft.com/office/drawing/2017/model3d" xmlns:o="urn:schemas-microsoft-com:office:office" xmlns:r="http://schemas.openxmlformats.org/officeDocument/2006/relationships" xmlns:m="http://schemas.openxmlformats.org/officeDocument/2006/math" xmlns:v="urn:schemas-microsoft-com:vml" xmlns:wp14="http://schemas.microsoft.com/office/word/2010/wordprocessingDrawing" xmlns:wp="http://schemas.openxmlformats.org/drawingml/2006/wordprocessingDrawing" xmlns:w10="urn:schemas-microsoft-com:office:word" xmlns:w="http://schemas.openxmlformats.org/wordprocessingml/2006/main" xmlns:w14="http://schemas.microsoft.com/office/word/2010/wordml" xmlns:w15="http://schemas.microsoft.com/office/word/2012/wordml" xmlns:w16cid="http://schemas.microsoft.com/office/word/2016/wordml/cid" xmlns:w16se="http://schemas.microsoft.com/office/word/2015/wordml/symex" xmlns:wpg="http://schemas.microsoft.com/office/word/2010/wordprocessingGroup" xmlns:wpi="http://schemas.microsoft.com/office/word/2010/wordprocessingInk" xmlns:wne="http://schemas.microsoft.com/office/word/2006/wordml" xmlns:wps="http://schemas.microsoft.com/office/word/2010/wordprocessingShape" mc:Ignorable="w14 w15 w16se w16cid wp14">
   <w:sdt>
     <w:sdtPr>
       <w:rPr>
@@ -2520,7 +3508,7 @@
 </file>
 
 <file path=word/footer2.xml><?xml version="1.0" encoding="utf-8"?>
-<w:ftr xmlns:wpc="http://schemas.microsoft.com/office/word/2010/wordprocessingCanvas" xmlns:cx="http://schemas.microsoft.com/office/drawing/2014/chartex" xmlns:cx1="http://schemas.microsoft.com/office/drawing/2015/9/8/chartex" xmlns:cx2="http://schemas.microsoft.com/office/drawing/2015/10/21/chartex" xmlns:cx3="http://schemas.microsoft.com/office/drawing/2016/5/9/chartex" xmlns:cx4="http://schemas.microsoft.com/office/drawing/2016/5/10/chartex" xmlns:cx5="http://schemas.microsoft.com/office/drawing/2016/5/11/chartex" xmlns:cx6="http://schemas.microsoft.com/office/drawing/2016/5/12/chartex" xmlns:cx7="http://schemas.microsoft.com/office/drawing/2016/5/13/chartex" xmlns:cx8="http://schemas.microsoft.com/office/drawing/2016/5/14/chartex" xmlns:mc="http://schemas.openxmlformats.org/markup-compatibility/2006" xmlns:aink="http://schemas.microsoft.com/office/drawing/2016/ink" xmlns:am3d="http://schemas.microsoft.com/office/drawing/2017/model3d" xmlns:o="urn:schemas-microsoft-com:office:office" xmlns:r="http://schemas.openxmlformats.org/officeDocument/2006/relationships" xmlns:m="http://schemas.openxmlformats.org/officeDocument/2006/math" xmlns:v="urn:schemas-microsoft-com:vml" xmlns:wp14="http://schemas.microsoft.com/office/word/2010/wordprocessingDrawing" xmlns:wp="http://schemas.openxmlformats.org/drawingml/2006/wordprocessingDrawing" xmlns:w10="urn:schemas-microsoft-com:office:word" xmlns:w="http://schemas.openxmlformats.org/wordprocessingml/2006/main" xmlns:w14="http://schemas.microsoft.com/office/word/2010/wordml" xmlns:w15="http://schemas.microsoft.com/office/word/2012/wordml" xmlns:w16cex="http://schemas.microsoft.com/office/word/2018/wordml/cex" xmlns:w16cid="http://schemas.microsoft.com/office/word/2016/wordml/cid" xmlns:w16="http://schemas.microsoft.com/office/word/2018/wordml" xmlns:w16se="http://schemas.microsoft.com/office/word/2015/wordml/symex" xmlns:wpg="http://schemas.microsoft.com/office/word/2010/wordprocessingGroup" xmlns:wpi="http://schemas.microsoft.com/office/word/2010/wordprocessingInk" xmlns:wne="http://schemas.microsoft.com/office/word/2006/wordml" xmlns:wps="http://schemas.microsoft.com/office/word/2010/wordprocessingShape" mc:Ignorable="w14 w15 w16se w16cid w16 w16cex wp14">
+<w:ftr xmlns:wpc="http://schemas.microsoft.com/office/word/2010/wordprocessingCanvas" xmlns:cx="http://schemas.microsoft.com/office/drawing/2014/chartex" xmlns:cx1="http://schemas.microsoft.com/office/drawing/2015/9/8/chartex" xmlns:cx2="http://schemas.microsoft.com/office/drawing/2015/10/21/chartex" xmlns:cx3="http://schemas.microsoft.com/office/drawing/2016/5/9/chartex" xmlns:cx4="http://schemas.microsoft.com/office/drawing/2016/5/10/chartex" xmlns:cx5="http://schemas.microsoft.com/office/drawing/2016/5/11/chartex" xmlns:cx6="http://schemas.microsoft.com/office/drawing/2016/5/12/chartex" xmlns:cx7="http://schemas.microsoft.com/office/drawing/2016/5/13/chartex" xmlns:cx8="http://schemas.microsoft.com/office/drawing/2016/5/14/chartex" xmlns:mc="http://schemas.openxmlformats.org/markup-compatibility/2006" xmlns:aink="http://schemas.microsoft.com/office/drawing/2016/ink" xmlns:am3d="http://schemas.microsoft.com/office/drawing/2017/model3d" xmlns:o="urn:schemas-microsoft-com:office:office" xmlns:r="http://schemas.openxmlformats.org/officeDocument/2006/relationships" xmlns:m="http://schemas.openxmlformats.org/officeDocument/2006/math" xmlns:v="urn:schemas-microsoft-com:vml" xmlns:wp14="http://schemas.microsoft.com/office/word/2010/wordprocessingDrawing" xmlns:wp="http://schemas.openxmlformats.org/drawingml/2006/wordprocessingDrawing" xmlns:w10="urn:schemas-microsoft-com:office:word" xmlns:w="http://schemas.openxmlformats.org/wordprocessingml/2006/main" xmlns:w14="http://schemas.microsoft.com/office/word/2010/wordml" xmlns:w15="http://schemas.microsoft.com/office/word/2012/wordml" xmlns:w16cid="http://schemas.microsoft.com/office/word/2016/wordml/cid" xmlns:w16se="http://schemas.microsoft.com/office/word/2015/wordml/symex" xmlns:wpg="http://schemas.microsoft.com/office/word/2010/wordprocessingGroup" xmlns:wpi="http://schemas.microsoft.com/office/word/2010/wordprocessingInk" xmlns:wne="http://schemas.microsoft.com/office/word/2006/wordml" xmlns:wps="http://schemas.microsoft.com/office/word/2010/wordprocessingShape" mc:Ignorable="w14 w15 w16se w16cid wp14">
   <w:p>
     <w:pPr>
       <w:pStyle w:val="Footer"/>
@@ -2642,7 +3630,7 @@
             </wp:anchor>
           </w:drawing>
         </mc:Choice>
-        <mc:Fallback>
+        <mc:Fallback xmlns:w16="http://schemas.microsoft.com/office/word/2018/wordml" xmlns:w16cex="http://schemas.microsoft.com/office/word/2018/wordml/cex">
           <w:pict>
             <v:line w14:anchorId="57C27046" id="Straight Connector 3" o:spid="_x0000_s1026" style="position:absolute;flip:y;z-index:251658242;visibility:visible;mso-wrap-style:square;mso-width-percent:0;mso-height-percent:0;mso-wrap-distance-left:9pt;mso-wrap-distance-top:0;mso-wrap-distance-right:9pt;mso-wrap-distance-bottom:0;mso-position-horizontal:absolute;mso-position-horizontal-relative:text;mso-position-vertical:absolute;mso-position-vertical-relative:text;mso-width-percent:0;mso-height-percent:0;mso-width-relative:margin;mso-height-relative:margin" from="448.8pt,2.9pt" to="448.8pt,33.4pt" o:gfxdata="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" strokecolor="#c00000" strokeweight=".5pt">
               <v:stroke joinstyle="miter"/>
@@ -2842,7 +3830,7 @@
 </file>
 
 <file path=word/footer3.xml><?xml version="1.0" encoding="utf-8"?>
-<w:ftr xmlns:wpc="http://schemas.microsoft.com/office/word/2010/wordprocessingCanvas" xmlns:cx="http://schemas.microsoft.com/office/drawing/2014/chartex" xmlns:cx1="http://schemas.microsoft.com/office/drawing/2015/9/8/chartex" xmlns:cx2="http://schemas.microsoft.com/office/drawing/2015/10/21/chartex" xmlns:cx3="http://schemas.microsoft.com/office/drawing/2016/5/9/chartex" xmlns:cx4="http://schemas.microsoft.com/office/drawing/2016/5/10/chartex" xmlns:cx5="http://schemas.microsoft.com/office/drawing/2016/5/11/chartex" xmlns:cx6="http://schemas.microsoft.com/office/drawing/2016/5/12/chartex" xmlns:cx7="http://schemas.microsoft.com/office/drawing/2016/5/13/chartex" xmlns:cx8="http://schemas.microsoft.com/office/drawing/2016/5/14/chartex" xmlns:mc="http://schemas.openxmlformats.org/markup-compatibility/2006" xmlns:aink="http://schemas.microsoft.com/office/drawing/2016/ink" xmlns:am3d="http://schemas.microsoft.com/office/drawing/2017/model3d" xmlns:o="urn:schemas-microsoft-com:office:office" xmlns:r="http://schemas.openxmlformats.org/officeDocument/2006/relationships" xmlns:m="http://schemas.openxmlformats.org/officeDocument/2006/math" xmlns:v="urn:schemas-microsoft-com:vml" xmlns:wp14="http://schemas.microsoft.com/office/word/2010/wordprocessingDrawing" xmlns:wp="http://schemas.openxmlformats.org/drawingml/2006/wordprocessingDrawing" xmlns:w10="urn:schemas-microsoft-com:office:word" xmlns:w="http://schemas.openxmlformats.org/wordprocessingml/2006/main" xmlns:w14="http://schemas.microsoft.com/office/word/2010/wordml" xmlns:w15="http://schemas.microsoft.com/office/word/2012/wordml" xmlns:w16cex="http://schemas.microsoft.com/office/word/2018/wordml/cex" xmlns:w16cid="http://schemas.microsoft.com/office/word/2016/wordml/cid" xmlns:w16="http://schemas.microsoft.com/office/word/2018/wordml" xmlns:w16se="http://schemas.microsoft.com/office/word/2015/wordml/symex" xmlns:wpg="http://schemas.microsoft.com/office/word/2010/wordprocessingGroup" xmlns:wpi="http://schemas.microsoft.com/office/word/2010/wordprocessingInk" xmlns:wne="http://schemas.microsoft.com/office/word/2006/wordml" xmlns:wps="http://schemas.microsoft.com/office/word/2010/wordprocessingShape" mc:Ignorable="w14 w15 w16se w16cid w16 w16cex wp14">
+<w:ftr xmlns:wpc="http://schemas.microsoft.com/office/word/2010/wordprocessingCanvas" xmlns:cx="http://schemas.microsoft.com/office/drawing/2014/chartex" xmlns:cx1="http://schemas.microsoft.com/office/drawing/2015/9/8/chartex" xmlns:cx2="http://schemas.microsoft.com/office/drawing/2015/10/21/chartex" xmlns:cx3="http://schemas.microsoft.com/office/drawing/2016/5/9/chartex" xmlns:cx4="http://schemas.microsoft.com/office/drawing/2016/5/10/chartex" xmlns:cx5="http://schemas.microsoft.com/office/drawing/2016/5/11/chartex" xmlns:cx6="http://schemas.microsoft.com/office/drawing/2016/5/12/chartex" xmlns:cx7="http://schemas.microsoft.com/office/drawing/2016/5/13/chartex" xmlns:cx8="http://schemas.microsoft.com/office/drawing/2016/5/14/chartex" xmlns:mc="http://schemas.openxmlformats.org/markup-compatibility/2006" xmlns:aink="http://schemas.microsoft.com/office/drawing/2016/ink" xmlns:am3d="http://schemas.microsoft.com/office/drawing/2017/model3d" xmlns:o="urn:schemas-microsoft-com:office:office" xmlns:r="http://schemas.openxmlformats.org/officeDocument/2006/relationships" xmlns:m="http://schemas.openxmlformats.org/officeDocument/2006/math" xmlns:v="urn:schemas-microsoft-com:vml" xmlns:wp14="http://schemas.microsoft.com/office/word/2010/wordprocessingDrawing" xmlns:wp="http://schemas.openxmlformats.org/drawingml/2006/wordprocessingDrawing" xmlns:w10="urn:schemas-microsoft-com:office:word" xmlns:w="http://schemas.openxmlformats.org/wordprocessingml/2006/main" xmlns:w14="http://schemas.microsoft.com/office/word/2010/wordml" xmlns:w15="http://schemas.microsoft.com/office/word/2012/wordml" xmlns:w16cid="http://schemas.microsoft.com/office/word/2016/wordml/cid" xmlns:w16se="http://schemas.microsoft.com/office/word/2015/wordml/symex" xmlns:wpg="http://schemas.microsoft.com/office/word/2010/wordprocessingGroup" xmlns:wpi="http://schemas.microsoft.com/office/word/2010/wordprocessingInk" xmlns:wne="http://schemas.microsoft.com/office/word/2006/wordml" xmlns:wps="http://schemas.microsoft.com/office/word/2010/wordprocessingShape" mc:Ignorable="w14 w15 w16se w16cid wp14">
   <w:p>
     <w:pPr>
       <w:pStyle w:val="Footer"/>
@@ -2882,7 +3870,7 @@
 </file>
 
 <file path=word/footnotes.xml><?xml version="1.0" encoding="utf-8"?>
-<w:footnotes xmlns:wpc="http://schemas.microsoft.com/office/word/2010/wordprocessingCanvas" xmlns:cx="http://schemas.microsoft.com/office/drawing/2014/chartex" xmlns:cx1="http://schemas.microsoft.com/office/drawing/2015/9/8/chartex" xmlns:cx2="http://schemas.microsoft.com/office/drawing/2015/10/21/chartex" xmlns:cx3="http://schemas.microsoft.com/office/drawing/2016/5/9/chartex" xmlns:cx4="http://schemas.microsoft.com/office/drawing/2016/5/10/chartex" xmlns:cx5="http://schemas.microsoft.com/office/drawing/2016/5/11/chartex" xmlns:cx6="http://schemas.microsoft.com/office/drawing/2016/5/12/chartex" xmlns:cx7="http://schemas.microsoft.com/office/drawing/2016/5/13/chartex" xmlns:cx8="http://schemas.microsoft.com/office/drawing/2016/5/14/chartex" xmlns:mc="http://schemas.openxmlformats.org/markup-compatibility/2006" xmlns:aink="http://schemas.microsoft.com/office/drawing/2016/ink" xmlns:am3d="http://schemas.microsoft.com/office/drawing/2017/model3d" xmlns:o="urn:schemas-microsoft-com:office:office" xmlns:r="http://schemas.openxmlformats.org/officeDocument/2006/relationships" xmlns:m="http://schemas.openxmlformats.org/officeDocument/2006/math" xmlns:v="urn:schemas-microsoft-com:vml" xmlns:wp14="http://schemas.microsoft.com/office/word/2010/wordprocessingDrawing" xmlns:wp="http://schemas.openxmlformats.org/drawingml/2006/wordprocessingDrawing" xmlns:w10="urn:schemas-microsoft-com:office:word" xmlns:w="http://schemas.openxmlformats.org/wordprocessingml/2006/main" xmlns:w14="http://schemas.microsoft.com/office/word/2010/wordml" xmlns:w15="http://schemas.microsoft.com/office/word/2012/wordml" xmlns:w16cex="http://schemas.microsoft.com/office/word/2018/wordml/cex" xmlns:w16cid="http://schemas.microsoft.com/office/word/2016/wordml/cid" xmlns:w16="http://schemas.microsoft.com/office/word/2018/wordml" xmlns:w16se="http://schemas.microsoft.com/office/word/2015/wordml/symex" xmlns:wpg="http://schemas.microsoft.com/office/word/2010/wordprocessingGroup" xmlns:wpi="http://schemas.microsoft.com/office/word/2010/wordprocessingInk" xmlns:wne="http://schemas.microsoft.com/office/word/2006/wordml" xmlns:wps="http://schemas.microsoft.com/office/word/2010/wordprocessingShape" mc:Ignorable="w14 w15 w16se w16cid w16 w16cex wp14">
+<w:footnotes xmlns:wpc="http://schemas.microsoft.com/office/word/2010/wordprocessingCanvas" xmlns:cx="http://schemas.microsoft.com/office/drawing/2014/chartex" xmlns:cx1="http://schemas.microsoft.com/office/drawing/2015/9/8/chartex" xmlns:cx2="http://schemas.microsoft.com/office/drawing/2015/10/21/chartex" xmlns:cx3="http://schemas.microsoft.com/office/drawing/2016/5/9/chartex" xmlns:cx4="http://schemas.microsoft.com/office/drawing/2016/5/10/chartex" xmlns:cx5="http://schemas.microsoft.com/office/drawing/2016/5/11/chartex" xmlns:cx6="http://schemas.microsoft.com/office/drawing/2016/5/12/chartex" xmlns:cx7="http://schemas.microsoft.com/office/drawing/2016/5/13/chartex" xmlns:cx8="http://schemas.microsoft.com/office/drawing/2016/5/14/chartex" xmlns:mc="http://schemas.openxmlformats.org/markup-compatibility/2006" xmlns:aink="http://schemas.microsoft.com/office/drawing/2016/ink" xmlns:am3d="http://schemas.microsoft.com/office/drawing/2017/model3d" xmlns:o="urn:schemas-microsoft-com:office:office" xmlns:r="http://schemas.openxmlformats.org/officeDocument/2006/relationships" xmlns:m="http://schemas.openxmlformats.org/officeDocument/2006/math" xmlns:v="urn:schemas-microsoft-com:vml" xmlns:wp14="http://schemas.microsoft.com/office/word/2010/wordprocessingDrawing" xmlns:wp="http://schemas.openxmlformats.org/drawingml/2006/wordprocessingDrawing" xmlns:w10="urn:schemas-microsoft-com:office:word" xmlns:w="http://schemas.openxmlformats.org/wordprocessingml/2006/main" xmlns:w14="http://schemas.microsoft.com/office/word/2010/wordml" xmlns:w15="http://schemas.microsoft.com/office/word/2012/wordml" xmlns:w16cid="http://schemas.microsoft.com/office/word/2016/wordml/cid" xmlns:w16se="http://schemas.microsoft.com/office/word/2015/wordml/symex" xmlns:wpg="http://schemas.microsoft.com/office/word/2010/wordprocessingGroup" xmlns:wpi="http://schemas.microsoft.com/office/word/2010/wordprocessingInk" xmlns:wne="http://schemas.microsoft.com/office/word/2006/wordml" xmlns:wps="http://schemas.microsoft.com/office/word/2010/wordprocessingShape" mc:Ignorable="w14 w15 w16se w16cid wp14">
   <w:footnote w:type="separator" w:id="-1">
     <w:p>
       <w:r>
@@ -2908,7 +3896,7 @@
 </file>
 
 <file path=word/header1.xml><?xml version="1.0" encoding="utf-8"?>
-<w:hdr xmlns:wpc="http://schemas.microsoft.com/office/word/2010/wordprocessingCanvas" xmlns:cx="http://schemas.microsoft.com/office/drawing/2014/chartex" xmlns:cx1="http://schemas.microsoft.com/office/drawing/2015/9/8/chartex" xmlns:cx2="http://schemas.microsoft.com/office/drawing/2015/10/21/chartex" xmlns:cx3="http://schemas.microsoft.com/office/drawing/2016/5/9/chartex" xmlns:cx4="http://schemas.microsoft.com/office/drawing/2016/5/10/chartex" xmlns:cx5="http://schemas.microsoft.com/office/drawing/2016/5/11/chartex" xmlns:cx6="http://schemas.microsoft.com/office/drawing/2016/5/12/chartex" xmlns:cx7="http://schemas.microsoft.com/office/drawing/2016/5/13/chartex" xmlns:cx8="http://schemas.microsoft.com/office/drawing/2016/5/14/chartex" xmlns:mc="http://schemas.openxmlformats.org/markup-compatibility/2006" xmlns:aink="http://schemas.microsoft.com/office/drawing/2016/ink" xmlns:am3d="http://schemas.microsoft.com/office/drawing/2017/model3d" xmlns:o="urn:schemas-microsoft-com:office:office" xmlns:r="http://schemas.openxmlformats.org/officeDocument/2006/relationships" xmlns:m="http://schemas.openxmlformats.org/officeDocument/2006/math" xmlns:v="urn:schemas-microsoft-com:vml" xmlns:wp14="http://schemas.microsoft.com/office/word/2010/wordprocessingDrawing" xmlns:wp="http://schemas.openxmlformats.org/drawingml/2006/wordprocessingDrawing" xmlns:w10="urn:schemas-microsoft-com:office:word" xmlns:w="http://schemas.openxmlformats.org/wordprocessingml/2006/main" xmlns:w14="http://schemas.microsoft.com/office/word/2010/wordml" xmlns:w15="http://schemas.microsoft.com/office/word/2012/wordml" xmlns:w16cex="http://schemas.microsoft.com/office/word/2018/wordml/cex" xmlns:w16cid="http://schemas.microsoft.com/office/word/2016/wordml/cid" xmlns:w16="http://schemas.microsoft.com/office/word/2018/wordml" xmlns:w16se="http://schemas.microsoft.com/office/word/2015/wordml/symex" xmlns:wpg="http://schemas.microsoft.com/office/word/2010/wordprocessingGroup" xmlns:wpi="http://schemas.microsoft.com/office/word/2010/wordprocessingInk" xmlns:wne="http://schemas.microsoft.com/office/word/2006/wordml" xmlns:wps="http://schemas.microsoft.com/office/word/2010/wordprocessingShape" mc:Ignorable="w14 w15 w16se w16cid w16 w16cex wp14">
+<w:hdr xmlns:wpc="http://schemas.microsoft.com/office/word/2010/wordprocessingCanvas" xmlns:cx="http://schemas.microsoft.com/office/drawing/2014/chartex" xmlns:cx1="http://schemas.microsoft.com/office/drawing/2015/9/8/chartex" xmlns:cx2="http://schemas.microsoft.com/office/drawing/2015/10/21/chartex" xmlns:cx3="http://schemas.microsoft.com/office/drawing/2016/5/9/chartex" xmlns:cx4="http://schemas.microsoft.com/office/drawing/2016/5/10/chartex" xmlns:cx5="http://schemas.microsoft.com/office/drawing/2016/5/11/chartex" xmlns:cx6="http://schemas.microsoft.com/office/drawing/2016/5/12/chartex" xmlns:cx7="http://schemas.microsoft.com/office/drawing/2016/5/13/chartex" xmlns:cx8="http://schemas.microsoft.com/office/drawing/2016/5/14/chartex" xmlns:mc="http://schemas.openxmlformats.org/markup-compatibility/2006" xmlns:aink="http://schemas.microsoft.com/office/drawing/2016/ink" xmlns:am3d="http://schemas.microsoft.com/office/drawing/2017/model3d" xmlns:o="urn:schemas-microsoft-com:office:office" xmlns:r="http://schemas.openxmlformats.org/officeDocument/2006/relationships" xmlns:m="http://schemas.openxmlformats.org/officeDocument/2006/math" xmlns:v="urn:schemas-microsoft-com:vml" xmlns:wp14="http://schemas.microsoft.com/office/word/2010/wordprocessingDrawing" xmlns:wp="http://schemas.openxmlformats.org/drawingml/2006/wordprocessingDrawing" xmlns:w10="urn:schemas-microsoft-com:office:word" xmlns:w="http://schemas.openxmlformats.org/wordprocessingml/2006/main" xmlns:w14="http://schemas.microsoft.com/office/word/2010/wordml" xmlns:w15="http://schemas.microsoft.com/office/word/2012/wordml" xmlns:w16cid="http://schemas.microsoft.com/office/word/2016/wordml/cid" xmlns:w16se="http://schemas.microsoft.com/office/word/2015/wordml/symex" xmlns:wpg="http://schemas.microsoft.com/office/word/2010/wordprocessingGroup" xmlns:wpi="http://schemas.microsoft.com/office/word/2010/wordprocessingInk" xmlns:wne="http://schemas.microsoft.com/office/word/2006/wordml" xmlns:wps="http://schemas.microsoft.com/office/word/2010/wordprocessingShape" mc:Ignorable="w14 w15 w16se w16cid wp14">
   <w:p>
     <w:pPr>
       <w:pStyle w:val="Header"/>
@@ -2973,7 +3961,7 @@
 </file>
 
 <file path=word/header2.xml><?xml version="1.0" encoding="utf-8"?>
-<w:hdr xmlns:wpc="http://schemas.microsoft.com/office/word/2010/wordprocessingCanvas" xmlns:cx="http://schemas.microsoft.com/office/drawing/2014/chartex" xmlns:cx1="http://schemas.microsoft.com/office/drawing/2015/9/8/chartex" xmlns:cx2="http://schemas.microsoft.com/office/drawing/2015/10/21/chartex" xmlns:cx3="http://schemas.microsoft.com/office/drawing/2016/5/9/chartex" xmlns:cx4="http://schemas.microsoft.com/office/drawing/2016/5/10/chartex" xmlns:cx5="http://schemas.microsoft.com/office/drawing/2016/5/11/chartex" xmlns:cx6="http://schemas.microsoft.com/office/drawing/2016/5/12/chartex" xmlns:cx7="http://schemas.microsoft.com/office/drawing/2016/5/13/chartex" xmlns:cx8="http://schemas.microsoft.com/office/drawing/2016/5/14/chartex" xmlns:mc="http://schemas.openxmlformats.org/markup-compatibility/2006" xmlns:aink="http://schemas.microsoft.com/office/drawing/2016/ink" xmlns:am3d="http://schemas.microsoft.com/office/drawing/2017/model3d" xmlns:o="urn:schemas-microsoft-com:office:office" xmlns:r="http://schemas.openxmlformats.org/officeDocument/2006/relationships" xmlns:m="http://schemas.openxmlformats.org/officeDocument/2006/math" xmlns:v="urn:schemas-microsoft-com:vml" xmlns:wp14="http://schemas.microsoft.com/office/word/2010/wordprocessingDrawing" xmlns:wp="http://schemas.openxmlformats.org/drawingml/2006/wordprocessingDrawing" xmlns:w10="urn:schemas-microsoft-com:office:word" xmlns:w="http://schemas.openxmlformats.org/wordprocessingml/2006/main" xmlns:w14="http://schemas.microsoft.com/office/word/2010/wordml" xmlns:w15="http://schemas.microsoft.com/office/word/2012/wordml" xmlns:w16cex="http://schemas.microsoft.com/office/word/2018/wordml/cex" xmlns:w16cid="http://schemas.microsoft.com/office/word/2016/wordml/cid" xmlns:w16="http://schemas.microsoft.com/office/word/2018/wordml" xmlns:w16se="http://schemas.microsoft.com/office/word/2015/wordml/symex" xmlns:wpg="http://schemas.microsoft.com/office/word/2010/wordprocessingGroup" xmlns:wpi="http://schemas.microsoft.com/office/word/2010/wordprocessingInk" xmlns:wne="http://schemas.microsoft.com/office/word/2006/wordml" xmlns:wps="http://schemas.microsoft.com/office/word/2010/wordprocessingShape" mc:Ignorable="w14 w15 w16se w16cid w16 w16cex wp14">
+<w:hdr xmlns:wpc="http://schemas.microsoft.com/office/word/2010/wordprocessingCanvas" xmlns:cx="http://schemas.microsoft.com/office/drawing/2014/chartex" xmlns:cx1="http://schemas.microsoft.com/office/drawing/2015/9/8/chartex" xmlns:cx2="http://schemas.microsoft.com/office/drawing/2015/10/21/chartex" xmlns:cx3="http://schemas.microsoft.com/office/drawing/2016/5/9/chartex" xmlns:cx4="http://schemas.microsoft.com/office/drawing/2016/5/10/chartex" xmlns:cx5="http://schemas.microsoft.com/office/drawing/2016/5/11/chartex" xmlns:cx6="http://schemas.microsoft.com/office/drawing/2016/5/12/chartex" xmlns:cx7="http://schemas.microsoft.com/office/drawing/2016/5/13/chartex" xmlns:cx8="http://schemas.microsoft.com/office/drawing/2016/5/14/chartex" xmlns:mc="http://schemas.openxmlformats.org/markup-compatibility/2006" xmlns:aink="http://schemas.microsoft.com/office/drawing/2016/ink" xmlns:am3d="http://schemas.microsoft.com/office/drawing/2017/model3d" xmlns:o="urn:schemas-microsoft-com:office:office" xmlns:r="http://schemas.openxmlformats.org/officeDocument/2006/relationships" xmlns:m="http://schemas.openxmlformats.org/officeDocument/2006/math" xmlns:v="urn:schemas-microsoft-com:vml" xmlns:wp14="http://schemas.microsoft.com/office/word/2010/wordprocessingDrawing" xmlns:wp="http://schemas.openxmlformats.org/drawingml/2006/wordprocessingDrawing" xmlns:w10="urn:schemas-microsoft-com:office:word" xmlns:w="http://schemas.openxmlformats.org/wordprocessingml/2006/main" xmlns:w14="http://schemas.microsoft.com/office/word/2010/wordml" xmlns:w15="http://schemas.microsoft.com/office/word/2012/wordml" xmlns:w16cid="http://schemas.microsoft.com/office/word/2016/wordml/cid" xmlns:w16se="http://schemas.microsoft.com/office/word/2015/wordml/symex" xmlns:wpg="http://schemas.microsoft.com/office/word/2010/wordprocessingGroup" xmlns:wpi="http://schemas.microsoft.com/office/word/2010/wordprocessingInk" xmlns:wne="http://schemas.microsoft.com/office/word/2006/wordml" xmlns:wps="http://schemas.microsoft.com/office/word/2010/wordprocessingShape" mc:Ignorable="w14 w15 w16se w16cid wp14">
   <w:tbl>
     <w:tblPr>
       <w:tblW w:w="0" w:type="auto"/>
@@ -3031,7 +4019,7 @@
 </file>
 
 <file path=word/numbering.xml><?xml version="1.0" encoding="utf-8"?>
-<w:numbering xmlns:wpc="http://schemas.microsoft.com/office/word/2010/wordprocessingCanvas" xmlns:cx="http://schemas.microsoft.com/office/drawing/2014/chartex" xmlns:cx1="http://schemas.microsoft.com/office/drawing/2015/9/8/chartex" xmlns:cx2="http://schemas.microsoft.com/office/drawing/2015/10/21/chartex" xmlns:cx3="http://schemas.microsoft.com/office/drawing/2016/5/9/chartex" xmlns:cx4="http://schemas.microsoft.com/office/drawing/2016/5/10/chartex" xmlns:cx5="http://schemas.microsoft.com/office/drawing/2016/5/11/chartex" xmlns:cx6="http://schemas.microsoft.com/office/drawing/2016/5/12/chartex" xmlns:cx7="http://schemas.microsoft.com/office/drawing/2016/5/13/chartex" xmlns:cx8="http://schemas.microsoft.com/office/drawing/2016/5/14/chartex" xmlns:mc="http://schemas.openxmlformats.org/markup-compatibility/2006" xmlns:aink="http://schemas.microsoft.com/office/drawing/2016/ink" xmlns:am3d="http://schemas.microsoft.com/office/drawing/2017/model3d" xmlns:o="urn:schemas-microsoft-com:office:office" xmlns:r="http://schemas.openxmlformats.org/officeDocument/2006/relationships" xmlns:m="http://schemas.openxmlformats.org/officeDocument/2006/math" xmlns:v="urn:schemas-microsoft-com:vml" xmlns:wp14="http://schemas.microsoft.com/office/word/2010/wordprocessingDrawing" xmlns:wp="http://schemas.openxmlformats.org/drawingml/2006/wordprocessingDrawing" xmlns:w10="urn:schemas-microsoft-com:office:word" xmlns:w="http://schemas.openxmlformats.org/wordprocessingml/2006/main" xmlns:w14="http://schemas.microsoft.com/office/word/2010/wordml" xmlns:w15="http://schemas.microsoft.com/office/word/2012/wordml" xmlns:w16cex="http://schemas.microsoft.com/office/word/2018/wordml/cex" xmlns:w16cid="http://schemas.microsoft.com/office/word/2016/wordml/cid" xmlns:w16="http://schemas.microsoft.com/office/word/2018/wordml" xmlns:w16se="http://schemas.microsoft.com/office/word/2015/wordml/symex" xmlns:wpg="http://schemas.microsoft.com/office/word/2010/wordprocessingGroup" xmlns:wpi="http://schemas.microsoft.com/office/word/2010/wordprocessingInk" xmlns:wne="http://schemas.microsoft.com/office/word/2006/wordml" xmlns:wps="http://schemas.microsoft.com/office/word/2010/wordprocessingShape" mc:Ignorable="w14 w15 w16se w16cid w16 w16cex wp14">
+<w:numbering xmlns:wpc="http://schemas.microsoft.com/office/word/2010/wordprocessingCanvas" xmlns:cx="http://schemas.microsoft.com/office/drawing/2014/chartex" xmlns:cx1="http://schemas.microsoft.com/office/drawing/2015/9/8/chartex" xmlns:cx2="http://schemas.microsoft.com/office/drawing/2015/10/21/chartex" xmlns:cx3="http://schemas.microsoft.com/office/drawing/2016/5/9/chartex" xmlns:cx4="http://schemas.microsoft.com/office/drawing/2016/5/10/chartex" xmlns:cx5="http://schemas.microsoft.com/office/drawing/2016/5/11/chartex" xmlns:cx6="http://schemas.microsoft.com/office/drawing/2016/5/12/chartex" xmlns:cx7="http://schemas.microsoft.com/office/drawing/2016/5/13/chartex" xmlns:cx8="http://schemas.microsoft.com/office/drawing/2016/5/14/chartex" xmlns:mc="http://schemas.openxmlformats.org/markup-compatibility/2006" xmlns:aink="http://schemas.microsoft.com/office/drawing/2016/ink" xmlns:am3d="http://schemas.microsoft.com/office/drawing/2017/model3d" xmlns:o="urn:schemas-microsoft-com:office:office" xmlns:r="http://schemas.openxmlformats.org/officeDocument/2006/relationships" xmlns:m="http://schemas.openxmlformats.org/officeDocument/2006/math" xmlns:v="urn:schemas-microsoft-com:vml" xmlns:wp14="http://schemas.microsoft.com/office/word/2010/wordprocessingDrawing" xmlns:wp="http://schemas.openxmlformats.org/drawingml/2006/wordprocessingDrawing" xmlns:w10="urn:schemas-microsoft-com:office:word" xmlns:w="http://schemas.openxmlformats.org/wordprocessingml/2006/main" xmlns:w14="http://schemas.microsoft.com/office/word/2010/wordml" xmlns:w15="http://schemas.microsoft.com/office/word/2012/wordml" xmlns:w16cid="http://schemas.microsoft.com/office/word/2016/wordml/cid" xmlns:w16se="http://schemas.microsoft.com/office/word/2015/wordml/symex" xmlns:wpg="http://schemas.microsoft.com/office/word/2010/wordprocessingGroup" xmlns:wpi="http://schemas.microsoft.com/office/word/2010/wordprocessingInk" xmlns:wne="http://schemas.microsoft.com/office/word/2006/wordml" xmlns:wps="http://schemas.microsoft.com/office/word/2010/wordprocessingShape" mc:Ignorable="w14 w15 w16se w16cid wp14">
   <w:abstractNum w:abstractNumId="0" w15:restartNumberingAfterBreak="0">
     <w:nsid w:val="028263F9"/>
     <w:multiLevelType w:val="hybridMultilevel"/>
@@ -5754,7 +6742,7 @@
 </file>
 
 <file path=word/styles.xml><?xml version="1.0" encoding="utf-8"?>
-<w:styles xmlns:mc="http://schemas.openxmlformats.org/markup-compatibility/2006" xmlns:r="http://schemas.openxmlformats.org/officeDocument/2006/relationships" xmlns:w="http://schemas.openxmlformats.org/wordprocessingml/2006/main" xmlns:w14="http://schemas.microsoft.com/office/word/2010/wordml" xmlns:w15="http://schemas.microsoft.com/office/word/2012/wordml" xmlns:w16cex="http://schemas.microsoft.com/office/word/2018/wordml/cex" xmlns:w16cid="http://schemas.microsoft.com/office/word/2016/wordml/cid" xmlns:w16="http://schemas.microsoft.com/office/word/2018/wordml" xmlns:w16se="http://schemas.microsoft.com/office/word/2015/wordml/symex" mc:Ignorable="w14 w15 w16se w16cid w16 w16cex">
+<w:styles xmlns:mc="http://schemas.openxmlformats.org/markup-compatibility/2006" xmlns:r="http://schemas.openxmlformats.org/officeDocument/2006/relationships" xmlns:w="http://schemas.openxmlformats.org/wordprocessingml/2006/main" xmlns:w14="http://schemas.microsoft.com/office/word/2010/wordml" xmlns:w15="http://schemas.microsoft.com/office/word/2012/wordml" xmlns:w16cid="http://schemas.microsoft.com/office/word/2016/wordml/cid" xmlns:w16se="http://schemas.microsoft.com/office/word/2015/wordml/symex" mc:Ignorable="w14 w15 w16se w16cid">
   <w:docDefaults>
     <w:rPrDefault>
       <w:rPr>

</xml_diff>